<commit_message>
Literature review and working simulation update
</commit_message>
<xml_diff>
--- a/Report/Literature Survey.docx
+++ b/Report/Literature Survey.docx
@@ -84,7 +84,7 @@
                     <pic:cNvPicPr/>
                   </pic:nvPicPr>
                   <pic:blipFill>
-                    <a:blip r:embed="rId5">
+                    <a:blip r:embed="rId6">
                       <a:extLst>
                         <a:ext uri="{28A0092B-C50C-407E-A947-70E740481C1C}">
                           <a14:useLocalDpi xmlns:a14="http://schemas.microsoft.com/office/drawing/2010/main" val="0"/>
@@ -112,26 +112,62 @@
       </w:r>
     </w:p>
     <w:p>
+      <w:r>
+        <w:lastRenderedPageBreak/>
+        <w:t xml:space="preserve">Solar water heating systems can be active or passive. Active systems contain a pump or fluid moving device, that enables circulation of the heat storage fluid, between the storage tank and the collector. Passive systems rely on gravity or the natural convective tendency of a big bulk of water to circulate and spread the heat. Most systems that heat water with solar radiation are active systems. </w:t>
+      </w:r>
+      <w:r>
+        <w:t xml:space="preserve">The two </w:t>
+      </w:r>
+      <w:r>
+        <w:t xml:space="preserve">most common active type solar collectors are </w:t>
+      </w:r>
+      <w:r>
+        <w:t>the evacuated tube collectors and the flat plate collectors. There are also a lot of different designs for flat plate collectors. The design used in this project has copper tubing that runs through the absorber plate, and therefore heats up the fluid running throug</w:t>
+      </w:r>
+      <w:r>
+        <w:t xml:space="preserve">h the tube. This is depicted in </w:t>
+      </w:r>
+      <w:r>
+        <w:fldChar w:fldCharType="begin"/>
+      </w:r>
+      <w:r>
+        <w:instrText xml:space="preserve"> REF _Ref476770296 \h </w:instrText>
+      </w:r>
+      <w:r>
+        <w:instrText xml:space="preserve"> \* MERGEFORMAT </w:instrText>
+      </w:r>
+      <w:r>
+        <w:fldChar w:fldCharType="separate"/>
+      </w:r>
+      <w:r>
+        <w:t>Figure </w:t>
+      </w:r>
+      <w:r>
+        <w:rPr>
+          <w:noProof/>
+        </w:rPr>
+        <w:t>1</w:t>
+      </w:r>
+      <w:r>
+        <w:fldChar w:fldCharType="end"/>
+      </w:r>
+      <w:r>
+        <w:t>.</w:t>
+      </w:r>
+    </w:p>
+    <w:p>
       <w:pPr>
-        <w:rPr>
-          <w:color w:val="FF0000"/>
-        </w:rPr>
-      </w:pPr>
-      <w:r>
-        <w:lastRenderedPageBreak/>
-        <w:t xml:space="preserve">There is a wide variety of solar heat collectors. The two main types of collectors are the evacuated tube collectors and the flat plate collectors. There are also a lot of different designs for flat plate collectors. The design used in this project has copper tubing that runs through the absorber plate, and therefore heats up the fluid running through the tube. This is depicted in </w:t>
-      </w:r>
-      <w:r>
-        <w:rPr>
-          <w:color w:val="FF0000"/>
-        </w:rPr>
-        <w:t>Figure 1.</w:t>
-      </w:r>
-    </w:p>
-    <w:p>
-      <w:pPr>
+        <w:keepNext/>
         <w:jc w:val="center"/>
       </w:pPr>
+      <w:r>
+        <w:rPr>
+          <w:noProof/>
+          <w:lang w:eastAsia="en-ZA"/>
+        </w:rPr>
+        <w:t xml:space="preserve">: </w:t>
+      </w:r>
       <w:r>
         <w:rPr>
           <w:noProof/>
@@ -153,7 +189,7 @@
                     <pic:cNvPicPr/>
                   </pic:nvPicPr>
                   <pic:blipFill>
-                    <a:blip r:embed="rId6" cstate="print">
+                    <a:blip r:embed="rId7" cstate="print">
                       <a:extLst>
                         <a:ext uri="{28A0092B-C50C-407E-A947-70E740481C1C}">
                           <a14:useLocalDpi xmlns:a14="http://schemas.microsoft.com/office/drawing/2010/main" val="0"/>
@@ -181,6 +217,59 @@
       </w:r>
     </w:p>
     <w:p>
+      <w:pPr>
+        <w:pStyle w:val="Caption"/>
+      </w:pPr>
+      <w:bookmarkStart w:id="0" w:name="_Ref476770296"/>
+      <w:r>
+        <w:rPr>
+          <w:b/>
+        </w:rPr>
+        <w:t xml:space="preserve">Figure </w:t>
+      </w:r>
+      <w:r>
+        <w:rPr>
+          <w:b/>
+        </w:rPr>
+        <w:fldChar w:fldCharType="begin"/>
+      </w:r>
+      <w:r>
+        <w:rPr>
+          <w:b/>
+        </w:rPr>
+        <w:instrText xml:space="preserve"> SEQ Figure \* ARABIC </w:instrText>
+      </w:r>
+      <w:r>
+        <w:rPr>
+          <w:b/>
+        </w:rPr>
+        <w:fldChar w:fldCharType="separate"/>
+      </w:r>
+      <w:r>
+        <w:rPr>
+          <w:b/>
+          <w:noProof/>
+        </w:rPr>
+        <w:t>1</w:t>
+      </w:r>
+      <w:r>
+        <w:rPr>
+          <w:b/>
+        </w:rPr>
+        <w:fldChar w:fldCharType="end"/>
+      </w:r>
+      <w:bookmarkEnd w:id="0"/>
+      <w:r>
+        <w:rPr>
+          <w:b/>
+        </w:rPr>
+        <w:t>:</w:t>
+      </w:r>
+      <w:r>
+        <w:t xml:space="preserve"> The layout and design of the flat plate solar collector used.</w:t>
+      </w:r>
+    </w:p>
+    <w:p>
       <w:r>
         <w:t xml:space="preserve">Flat plate solar collectors are mostly designed for energy delivery at moderate temperatures (up to 100 </w:t>
       </w:r>
@@ -224,6 +313,7 @@
         <w:pStyle w:val="Heading2"/>
       </w:pPr>
       <w:r>
+        <w:lastRenderedPageBreak/>
         <w:t>Average Wind Speed and Direction</w:t>
       </w:r>
     </w:p>
@@ -235,7 +325,42 @@
         <w:rPr>
           <w:color w:val="FF0000"/>
         </w:rPr>
-        <w:t>Figure 1</w:t>
+        <w:fldChar w:fldCharType="begin"/>
+      </w:r>
+      <w:r>
+        <w:instrText xml:space="preserve"> REF _Ref476770377 \h </w:instrText>
+      </w:r>
+      <w:r>
+        <w:rPr>
+          <w:color w:val="FF0000"/>
+        </w:rPr>
+      </w:r>
+      <w:r>
+        <w:rPr>
+          <w:color w:val="FF0000"/>
+        </w:rPr>
+        <w:instrText xml:space="preserve"> \* MERGEFORMAT </w:instrText>
+      </w:r>
+      <w:r>
+        <w:rPr>
+          <w:color w:val="FF0000"/>
+        </w:rPr>
+        <w:fldChar w:fldCharType="separate"/>
+      </w:r>
+      <w:r>
+        <w:t xml:space="preserve">Figure </w:t>
+      </w:r>
+      <w:r>
+        <w:rPr>
+          <w:noProof/>
+        </w:rPr>
+        <w:t>2</w:t>
+      </w:r>
+      <w:r>
+        <w:rPr>
+          <w:color w:val="FF0000"/>
+        </w:rPr>
+        <w:fldChar w:fldCharType="end"/>
       </w:r>
       <w:r>
         <w:t>, the hourly wind speed and direction over the course of one year (2016) is displayed</w:t>
@@ -252,6 +377,7 @@
     </w:p>
     <w:p>
       <w:pPr>
+        <w:keepNext/>
         <w:jc w:val="center"/>
       </w:pPr>
       <w:r>
@@ -259,7 +385,6 @@
           <w:noProof/>
           <w:lang w:eastAsia="en-ZA"/>
         </w:rPr>
-        <w:lastRenderedPageBreak/>
         <w:drawing>
           <wp:inline distT="0" distB="0" distL="0" distR="0">
             <wp:extent cx="5324475" cy="3973594"/>
@@ -276,7 +401,7 @@
                     <pic:cNvPicPr/>
                   </pic:nvPicPr>
                   <pic:blipFill>
-                    <a:blip r:embed="rId7">
+                    <a:blip r:embed="rId8">
                       <a:extLst>
                         <a:ext uri="{28A0092B-C50C-407E-A947-70E740481C1C}">
                           <a14:useLocalDpi xmlns:a14="http://schemas.microsoft.com/office/drawing/2010/main" val="0"/>
@@ -304,6 +429,59 @@
       </w:r>
     </w:p>
     <w:p>
+      <w:pPr>
+        <w:pStyle w:val="Caption"/>
+      </w:pPr>
+      <w:bookmarkStart w:id="1" w:name="_Ref476770377"/>
+      <w:r>
+        <w:rPr>
+          <w:b/>
+        </w:rPr>
+        <w:t xml:space="preserve">Figure </w:t>
+      </w:r>
+      <w:r>
+        <w:rPr>
+          <w:b/>
+        </w:rPr>
+        <w:fldChar w:fldCharType="begin"/>
+      </w:r>
+      <w:r>
+        <w:rPr>
+          <w:b/>
+        </w:rPr>
+        <w:instrText xml:space="preserve"> SEQ Figure \* ARABIC </w:instrText>
+      </w:r>
+      <w:r>
+        <w:rPr>
+          <w:b/>
+        </w:rPr>
+        <w:fldChar w:fldCharType="separate"/>
+      </w:r>
+      <w:r>
+        <w:rPr>
+          <w:b/>
+          <w:noProof/>
+        </w:rPr>
+        <w:t>2</w:t>
+      </w:r>
+      <w:r>
+        <w:rPr>
+          <w:b/>
+        </w:rPr>
+        <w:fldChar w:fldCharType="end"/>
+      </w:r>
+      <w:bookmarkEnd w:id="1"/>
+      <w:r>
+        <w:rPr>
+          <w:b/>
+        </w:rPr>
+        <w:t>:</w:t>
+      </w:r>
+      <w:r>
+        <w:t xml:space="preserve"> A wind speed and direction distribution for Pretoria, South Africa.</w:t>
+      </w:r>
+    </w:p>
+    <w:p>
       <w:r>
         <w:t xml:space="preserve">The most </w:t>
       </w:r>
@@ -314,10 +492,53 @@
         <w:rPr>
           <w:color w:val="FF0000"/>
         </w:rPr>
-        <w:t>Figure 1</w:t>
-      </w:r>
-      <w:r>
-        <w:t xml:space="preserve">, is the low average wind velocity (a mere 2 m/s). This is very advantageous for setting up a solar farm in the Pretoria region. </w:t>
+        <w:fldChar w:fldCharType="begin"/>
+      </w:r>
+      <w:r>
+        <w:instrText xml:space="preserve"> REF _Ref476770377 \h </w:instrText>
+      </w:r>
+      <w:r>
+        <w:rPr>
+          <w:color w:val="FF0000"/>
+        </w:rPr>
+      </w:r>
+      <w:r>
+        <w:rPr>
+          <w:color w:val="FF0000"/>
+        </w:rPr>
+        <w:instrText xml:space="preserve"> \* MERGEFORMAT </w:instrText>
+      </w:r>
+      <w:r>
+        <w:rPr>
+          <w:color w:val="FF0000"/>
+        </w:rPr>
+        <w:fldChar w:fldCharType="separate"/>
+      </w:r>
+      <w:r>
+        <w:t xml:space="preserve">Figure </w:t>
+      </w:r>
+      <w:r>
+        <w:rPr>
+          <w:noProof/>
+        </w:rPr>
+        <w:t>2</w:t>
+      </w:r>
+      <w:r>
+        <w:rPr>
+          <w:color w:val="FF0000"/>
+        </w:rPr>
+        <w:fldChar w:fldCharType="end"/>
+      </w:r>
+      <w:r>
+        <w:t xml:space="preserve">, is the low </w:t>
+      </w:r>
+      <w:r>
+        <w:t>average wind velocity (a mere 2 </w:t>
+      </w:r>
+      <w:bookmarkStart w:id="2" w:name="_GoBack"/>
+      <w:bookmarkEnd w:id="2"/>
+      <w:r>
+        <w:t xml:space="preserve">m/s). This is very advantageous for setting up a solar farm in the Pretoria region. </w:t>
       </w:r>
     </w:p>
     <w:p>
@@ -375,6 +596,7 @@
     </w:p>
     <w:p>
       <w:r>
+        <w:lastRenderedPageBreak/>
         <w:t>For simplicity in modelling there are a few types of irradiations that are measured. They are the Direct Normal Irradiance (DNI), the Diffuse Horizontal Irradiance (DHI), and the Global Horizontal Irradiance (GHI).</w:t>
       </w:r>
     </w:p>
@@ -383,7 +605,6 @@
         <w:pStyle w:val="Heading2"/>
       </w:pPr>
       <w:r>
-        <w:lastRenderedPageBreak/>
         <w:t xml:space="preserve">Materials </w:t>
       </w:r>
       <w:r>
@@ -524,7 +745,7 @@
                     <pic:cNvPicPr/>
                   </pic:nvPicPr>
                   <pic:blipFill>
-                    <a:blip r:embed="rId8">
+                    <a:blip r:embed="rId9">
                       <a:extLst>
                         <a:ext uri="{28A0092B-C50C-407E-A947-70E740481C1C}">
                           <a14:useLocalDpi xmlns:a14="http://schemas.microsoft.com/office/drawing/2010/main" val="0"/>
@@ -1094,7 +1315,7 @@
                       <w:rPr>
                         <w:rFonts w:ascii="Cambria Math" w:hAnsi="Cambria Math"/>
                       </w:rPr>
-                      <m:t>g</m:t>
+                      <m:t>s</m:t>
                     </m:r>
                   </m:sub>
                   <m:sup>
@@ -1704,7 +1925,2237 @@
       <w:r>
         <w:t>Multiple convective heat transfer coefficients are needed for the model.</w:t>
       </w:r>
-    </w:p>
+      <w:r>
+        <w:t xml:space="preserve"> All of these equations are from </w:t>
+      </w:r>
+      <w:proofErr w:type="spellStart"/>
+      <w:r>
+        <w:rPr>
+          <w:rFonts w:cs="Arial"/>
+        </w:rPr>
+        <w:t>Ḉ</w:t>
+      </w:r>
+      <w:r>
+        <w:t>engel</w:t>
+      </w:r>
+      <w:proofErr w:type="spellEnd"/>
+      <w:r>
+        <w:t xml:space="preserve"> &amp; </w:t>
+      </w:r>
+      <w:proofErr w:type="spellStart"/>
+      <w:r>
+        <w:t>Ghajar</w:t>
+      </w:r>
+      <w:proofErr w:type="spellEnd"/>
+      <w:r>
+        <w:t xml:space="preserve"> </w:t>
+      </w:r>
+      <w:r>
+        <w:t>(</w:t>
+      </w:r>
+      <w:r>
+        <w:t>2011)</w:t>
+      </w:r>
+      <w:r>
+        <w:t>.</w:t>
+      </w:r>
+    </w:p>
+    <w:p>
+      <w:r>
+        <w:t>Firstly, the forced external convection coefficient of all the surfaces (the glass panel as well as the back of the collector) can be calculated, assuming there is a certain wind</w:t>
+      </w:r>
+      <w:r>
+        <w:t xml:space="preserve"> </w:t>
+      </w:r>
+      <w:r>
+        <w:t xml:space="preserve">speed, by </w:t>
+      </w:r>
+    </w:p>
+    <w:tbl>
+      <w:tblPr>
+        <w:tblStyle w:val="TableGrid"/>
+        <w:tblW w:w="0" w:type="auto"/>
+        <w:tblBorders>
+          <w:top w:val="none" w:sz="0" w:space="0" w:color="auto"/>
+          <w:left w:val="none" w:sz="0" w:space="0" w:color="auto"/>
+          <w:bottom w:val="none" w:sz="0" w:space="0" w:color="auto"/>
+          <w:right w:val="none" w:sz="0" w:space="0" w:color="auto"/>
+          <w:insideH w:val="none" w:sz="0" w:space="0" w:color="auto"/>
+          <w:insideV w:val="none" w:sz="0" w:space="0" w:color="auto"/>
+        </w:tblBorders>
+        <w:tblLook w:val="04A0" w:firstRow="1" w:lastRow="0" w:firstColumn="1" w:lastColumn="0" w:noHBand="0" w:noVBand="1"/>
+      </w:tblPr>
+      <w:tblGrid>
+        <w:gridCol w:w="704"/>
+        <w:gridCol w:w="7513"/>
+        <w:gridCol w:w="799"/>
+      </w:tblGrid>
+      <w:tr>
+        <w:tc>
+          <w:tcPr>
+            <w:tcW w:w="704" w:type="dxa"/>
+          </w:tcPr>
+          <w:p/>
+        </w:tc>
+        <w:tc>
+          <w:tcPr>
+            <w:tcW w:w="7513" w:type="dxa"/>
+          </w:tcPr>
+          <w:p>
+            <w:pPr>
+              <w:jc w:val="center"/>
+            </w:pPr>
+            <m:oMathPara>
+              <m:oMath>
+                <m:r>
+                  <w:rPr>
+                    <w:rFonts w:ascii="Cambria Math" w:hAnsi="Cambria Math"/>
+                  </w:rPr>
+                  <m:t>Nu=</m:t>
+                </m:r>
+                <m:f>
+                  <m:fPr>
+                    <m:ctrlPr>
+                      <w:rPr>
+                        <w:rFonts w:ascii="Cambria Math" w:hAnsi="Cambria Math"/>
+                        <w:i/>
+                      </w:rPr>
+                    </m:ctrlPr>
+                  </m:fPr>
+                  <m:num>
+                    <m:r>
+                      <w:rPr>
+                        <w:rFonts w:ascii="Cambria Math" w:hAnsi="Cambria Math"/>
+                      </w:rPr>
+                      <m:t>h</m:t>
+                    </m:r>
+                    <m:sSub>
+                      <m:sSubPr>
+                        <m:ctrlPr>
+                          <w:rPr>
+                            <w:rFonts w:ascii="Cambria Math" w:hAnsi="Cambria Math"/>
+                            <w:i/>
+                          </w:rPr>
+                        </m:ctrlPr>
+                      </m:sSubPr>
+                      <m:e>
+                        <m:r>
+                          <w:rPr>
+                            <w:rFonts w:ascii="Cambria Math" w:hAnsi="Cambria Math"/>
+                          </w:rPr>
+                          <m:t>L</m:t>
+                        </m:r>
+                      </m:e>
+                      <m:sub>
+                        <m:r>
+                          <w:rPr>
+                            <w:rFonts w:ascii="Cambria Math" w:hAnsi="Cambria Math"/>
+                          </w:rPr>
+                          <m:t>c</m:t>
+                        </m:r>
+                      </m:sub>
+                    </m:sSub>
+                  </m:num>
+                  <m:den>
+                    <m:r>
+                      <w:rPr>
+                        <w:rFonts w:ascii="Cambria Math" w:hAnsi="Cambria Math"/>
+                      </w:rPr>
+                      <m:t>k</m:t>
+                    </m:r>
+                  </m:den>
+                </m:f>
+              </m:oMath>
+            </m:oMathPara>
+          </w:p>
+        </w:tc>
+        <w:tc>
+          <w:tcPr>
+            <w:tcW w:w="799" w:type="dxa"/>
+          </w:tcPr>
+          <w:p>
+            <w:pPr>
+              <w:jc w:val="center"/>
+            </w:pPr>
+            <w:r>
+              <w:t>(</w:t>
+            </w:r>
+            <w:fldSimple w:instr=" SEQ Equation \* MERGEFORMAT ">
+              <w:r>
+                <w:rPr>
+                  <w:noProof/>
+                </w:rPr>
+                <w:t>7</w:t>
+              </w:r>
+            </w:fldSimple>
+            <w:r>
+              <w:t>)</w:t>
+            </w:r>
+          </w:p>
+        </w:tc>
+      </w:tr>
+    </w:tbl>
+    <w:p>
+      <w:r>
+        <w:t xml:space="preserve">where </w:t>
+      </w:r>
+    </w:p>
+    <w:tbl>
+      <w:tblPr>
+        <w:tblStyle w:val="TableGrid"/>
+        <w:tblW w:w="0" w:type="auto"/>
+        <w:tblBorders>
+          <w:top w:val="none" w:sz="0" w:space="0" w:color="auto"/>
+          <w:left w:val="none" w:sz="0" w:space="0" w:color="auto"/>
+          <w:bottom w:val="none" w:sz="0" w:space="0" w:color="auto"/>
+          <w:right w:val="none" w:sz="0" w:space="0" w:color="auto"/>
+          <w:insideH w:val="none" w:sz="0" w:space="0" w:color="auto"/>
+          <w:insideV w:val="none" w:sz="0" w:space="0" w:color="auto"/>
+        </w:tblBorders>
+        <w:tblLook w:val="04A0" w:firstRow="1" w:lastRow="0" w:firstColumn="1" w:lastColumn="0" w:noHBand="0" w:noVBand="1"/>
+      </w:tblPr>
+      <w:tblGrid>
+        <w:gridCol w:w="704"/>
+        <w:gridCol w:w="7513"/>
+        <w:gridCol w:w="799"/>
+      </w:tblGrid>
+      <w:tr>
+        <w:tc>
+          <w:tcPr>
+            <w:tcW w:w="704" w:type="dxa"/>
+          </w:tcPr>
+          <w:p/>
+        </w:tc>
+        <w:tc>
+          <w:tcPr>
+            <w:tcW w:w="7513" w:type="dxa"/>
+          </w:tcPr>
+          <w:p>
+            <w:pPr>
+              <w:jc w:val="center"/>
+            </w:pPr>
+            <m:oMathPara>
+              <m:oMath>
+                <m:r>
+                  <w:rPr>
+                    <w:rFonts w:ascii="Cambria Math" w:hAnsi="Cambria Math"/>
+                  </w:rPr>
+                  <m:t>Nu=0.664R</m:t>
+                </m:r>
+                <m:sSup>
+                  <m:sSupPr>
+                    <m:ctrlPr>
+                      <w:rPr>
+                        <w:rFonts w:ascii="Cambria Math" w:hAnsi="Cambria Math"/>
+                        <w:i/>
+                      </w:rPr>
+                    </m:ctrlPr>
+                  </m:sSupPr>
+                  <m:e>
+                    <m:r>
+                      <w:rPr>
+                        <w:rFonts w:ascii="Cambria Math" w:hAnsi="Cambria Math"/>
+                      </w:rPr>
+                      <m:t>e</m:t>
+                    </m:r>
+                  </m:e>
+                  <m:sup>
+                    <m:r>
+                      <w:rPr>
+                        <w:rFonts w:ascii="Cambria Math" w:hAnsi="Cambria Math"/>
+                      </w:rPr>
+                      <m:t>0.5</m:t>
+                    </m:r>
+                  </m:sup>
+                </m:sSup>
+                <m:sSup>
+                  <m:sSupPr>
+                    <m:ctrlPr>
+                      <w:rPr>
+                        <w:rFonts w:ascii="Cambria Math" w:hAnsi="Cambria Math"/>
+                        <w:i/>
+                      </w:rPr>
+                    </m:ctrlPr>
+                  </m:sSupPr>
+                  <m:e>
+                    <m:r>
+                      <w:rPr>
+                        <w:rFonts w:ascii="Cambria Math" w:hAnsi="Cambria Math"/>
+                      </w:rPr>
+                      <m:t>Pr</m:t>
+                    </m:r>
+                  </m:e>
+                  <m:sup>
+                    <m:r>
+                      <w:rPr>
+                        <w:rFonts w:ascii="Cambria Math" w:hAnsi="Cambria Math"/>
+                      </w:rPr>
+                      <m:t>1/3</m:t>
+                    </m:r>
+                  </m:sup>
+                </m:sSup>
+              </m:oMath>
+            </m:oMathPara>
+          </w:p>
+        </w:tc>
+        <w:tc>
+          <w:tcPr>
+            <w:tcW w:w="799" w:type="dxa"/>
+          </w:tcPr>
+          <w:p>
+            <w:pPr>
+              <w:jc w:val="center"/>
+            </w:pPr>
+            <w:r>
+              <w:t>(</w:t>
+            </w:r>
+            <w:fldSimple w:instr=" SEQ Equation \* MERGEFORMAT ">
+              <w:r>
+                <w:rPr>
+                  <w:noProof/>
+                </w:rPr>
+                <w:t>8</w:t>
+              </w:r>
+            </w:fldSimple>
+            <w:r>
+              <w:t>)</w:t>
+            </w:r>
+          </w:p>
+        </w:tc>
+      </w:tr>
+    </w:tbl>
+    <w:p>
+      <w:r>
+        <w:t xml:space="preserve">for laminar flow and </w:t>
+      </w:r>
+    </w:p>
+    <w:tbl>
+      <w:tblPr>
+        <w:tblStyle w:val="TableGrid"/>
+        <w:tblW w:w="0" w:type="auto"/>
+        <w:tblBorders>
+          <w:top w:val="none" w:sz="0" w:space="0" w:color="auto"/>
+          <w:left w:val="none" w:sz="0" w:space="0" w:color="auto"/>
+          <w:bottom w:val="none" w:sz="0" w:space="0" w:color="auto"/>
+          <w:right w:val="none" w:sz="0" w:space="0" w:color="auto"/>
+          <w:insideH w:val="none" w:sz="0" w:space="0" w:color="auto"/>
+          <w:insideV w:val="none" w:sz="0" w:space="0" w:color="auto"/>
+        </w:tblBorders>
+        <w:tblLook w:val="04A0" w:firstRow="1" w:lastRow="0" w:firstColumn="1" w:lastColumn="0" w:noHBand="0" w:noVBand="1"/>
+      </w:tblPr>
+      <w:tblGrid>
+        <w:gridCol w:w="704"/>
+        <w:gridCol w:w="7513"/>
+        <w:gridCol w:w="799"/>
+      </w:tblGrid>
+      <w:tr>
+        <w:tc>
+          <w:tcPr>
+            <w:tcW w:w="704" w:type="dxa"/>
+          </w:tcPr>
+          <w:p/>
+        </w:tc>
+        <w:tc>
+          <w:tcPr>
+            <w:tcW w:w="7513" w:type="dxa"/>
+          </w:tcPr>
+          <w:p>
+            <w:pPr>
+              <w:jc w:val="center"/>
+            </w:pPr>
+            <m:oMathPara>
+              <m:oMath>
+                <m:r>
+                  <w:rPr>
+                    <w:rFonts w:ascii="Cambria Math" w:hAnsi="Cambria Math"/>
+                  </w:rPr>
+                  <m:t>Nu=0.037R</m:t>
+                </m:r>
+                <m:sSup>
+                  <m:sSupPr>
+                    <m:ctrlPr>
+                      <w:rPr>
+                        <w:rFonts w:ascii="Cambria Math" w:hAnsi="Cambria Math"/>
+                        <w:i/>
+                      </w:rPr>
+                    </m:ctrlPr>
+                  </m:sSupPr>
+                  <m:e>
+                    <m:r>
+                      <w:rPr>
+                        <w:rFonts w:ascii="Cambria Math" w:hAnsi="Cambria Math"/>
+                      </w:rPr>
+                      <m:t>e</m:t>
+                    </m:r>
+                  </m:e>
+                  <m:sup>
+                    <m:r>
+                      <w:rPr>
+                        <w:rFonts w:ascii="Cambria Math" w:hAnsi="Cambria Math"/>
+                      </w:rPr>
+                      <m:t>0.8</m:t>
+                    </m:r>
+                  </m:sup>
+                </m:sSup>
+                <m:sSup>
+                  <m:sSupPr>
+                    <m:ctrlPr>
+                      <w:rPr>
+                        <w:rFonts w:ascii="Cambria Math" w:hAnsi="Cambria Math"/>
+                        <w:i/>
+                      </w:rPr>
+                    </m:ctrlPr>
+                  </m:sSupPr>
+                  <m:e>
+                    <m:r>
+                      <w:rPr>
+                        <w:rFonts w:ascii="Cambria Math" w:hAnsi="Cambria Math"/>
+                      </w:rPr>
+                      <m:t>Pr</m:t>
+                    </m:r>
+                  </m:e>
+                  <m:sup>
+                    <m:r>
+                      <w:rPr>
+                        <w:rFonts w:ascii="Cambria Math" w:hAnsi="Cambria Math"/>
+                      </w:rPr>
+                      <m:t>1/3</m:t>
+                    </m:r>
+                  </m:sup>
+                </m:sSup>
+              </m:oMath>
+            </m:oMathPara>
+          </w:p>
+        </w:tc>
+        <w:tc>
+          <w:tcPr>
+            <w:tcW w:w="799" w:type="dxa"/>
+          </w:tcPr>
+          <w:p>
+            <w:pPr>
+              <w:jc w:val="center"/>
+            </w:pPr>
+            <w:r>
+              <w:t>(</w:t>
+            </w:r>
+            <w:fldSimple w:instr=" SEQ Equation \* MERGEFORMAT ">
+              <w:r>
+                <w:rPr>
+                  <w:noProof/>
+                </w:rPr>
+                <w:t>9</w:t>
+              </w:r>
+            </w:fldSimple>
+            <w:r>
+              <w:t>)</w:t>
+            </w:r>
+          </w:p>
+        </w:tc>
+      </w:tr>
+    </w:tbl>
+    <w:p>
+      <w:pPr>
+        <w:rPr>
+          <w:rFonts w:eastAsiaTheme="minorEastAsia"/>
+        </w:rPr>
+      </w:pPr>
+      <w:r>
+        <w:lastRenderedPageBreak/>
+        <w:t xml:space="preserve">for turbulent flow. The </w:t>
+      </w:r>
+      <w:proofErr w:type="spellStart"/>
+      <w:r>
+        <w:t>Nusselt</w:t>
+      </w:r>
+      <w:proofErr w:type="spellEnd"/>
+      <w:r>
+        <w:t xml:space="preserve"> number described above are average </w:t>
+      </w:r>
+      <w:proofErr w:type="spellStart"/>
+      <w:r>
+        <w:t>Nusselt</w:t>
+      </w:r>
+      <w:proofErr w:type="spellEnd"/>
+      <w:r>
+        <w:t xml:space="preserve"> number over the whole plate region. A fluid with a Reynolds number of less than </w:t>
+      </w:r>
+      <m:oMath>
+        <m:r>
+          <w:rPr>
+            <w:rFonts w:ascii="Cambria Math" w:hAnsi="Cambria Math"/>
+          </w:rPr>
+          <m:t>5×</m:t>
+        </m:r>
+        <m:sSup>
+          <m:sSupPr>
+            <m:ctrlPr>
+              <w:rPr>
+                <w:rFonts w:ascii="Cambria Math" w:hAnsi="Cambria Math"/>
+                <w:i/>
+              </w:rPr>
+            </m:ctrlPr>
+          </m:sSupPr>
+          <m:e>
+            <m:r>
+              <w:rPr>
+                <w:rFonts w:ascii="Cambria Math" w:hAnsi="Cambria Math"/>
+              </w:rPr>
+              <m:t>10</m:t>
+            </m:r>
+          </m:e>
+          <m:sup>
+            <m:r>
+              <w:rPr>
+                <w:rFonts w:ascii="Cambria Math" w:hAnsi="Cambria Math"/>
+              </w:rPr>
+              <m:t>5</m:t>
+            </m:r>
+          </m:sup>
+        </m:sSup>
+      </m:oMath>
+      <w:r>
+        <w:rPr>
+          <w:rFonts w:eastAsiaTheme="minorEastAsia"/>
+        </w:rPr>
+        <w:t xml:space="preserve"> is considered to be laminar, while the moment the Reynolds number is larger than this number, the flow is considered to be turbulent, as the general assumption is that there is no transitional region between laminar and turbulent flow. The Reynolds number for external flow over a flat plate can be expressed as</w:t>
+      </w:r>
+    </w:p>
+    <w:tbl>
+      <w:tblPr>
+        <w:tblStyle w:val="TableGrid"/>
+        <w:tblW w:w="0" w:type="auto"/>
+        <w:tblBorders>
+          <w:top w:val="none" w:sz="0" w:space="0" w:color="auto"/>
+          <w:left w:val="none" w:sz="0" w:space="0" w:color="auto"/>
+          <w:bottom w:val="none" w:sz="0" w:space="0" w:color="auto"/>
+          <w:right w:val="none" w:sz="0" w:space="0" w:color="auto"/>
+          <w:insideH w:val="none" w:sz="0" w:space="0" w:color="auto"/>
+          <w:insideV w:val="none" w:sz="0" w:space="0" w:color="auto"/>
+        </w:tblBorders>
+        <w:tblLook w:val="04A0" w:firstRow="1" w:lastRow="0" w:firstColumn="1" w:lastColumn="0" w:noHBand="0" w:noVBand="1"/>
+      </w:tblPr>
+      <w:tblGrid>
+        <w:gridCol w:w="704"/>
+        <w:gridCol w:w="7513"/>
+        <w:gridCol w:w="799"/>
+      </w:tblGrid>
+      <w:tr>
+        <w:tc>
+          <w:tcPr>
+            <w:tcW w:w="704" w:type="dxa"/>
+          </w:tcPr>
+          <w:p/>
+        </w:tc>
+        <w:tc>
+          <w:tcPr>
+            <w:tcW w:w="7513" w:type="dxa"/>
+          </w:tcPr>
+          <w:p>
+            <w:pPr>
+              <w:jc w:val="center"/>
+            </w:pPr>
+            <m:oMathPara>
+              <m:oMath>
+                <m:r>
+                  <w:rPr>
+                    <w:rFonts w:ascii="Cambria Math" w:hAnsi="Cambria Math"/>
+                  </w:rPr>
+                  <m:t>Re=</m:t>
+                </m:r>
+                <m:f>
+                  <m:fPr>
+                    <m:ctrlPr>
+                      <w:rPr>
+                        <w:rFonts w:ascii="Cambria Math" w:hAnsi="Cambria Math"/>
+                        <w:i/>
+                      </w:rPr>
+                    </m:ctrlPr>
+                  </m:fPr>
+                  <m:num>
+                    <m:r>
+                      <w:rPr>
+                        <w:rFonts w:ascii="Cambria Math" w:hAnsi="Cambria Math"/>
+                      </w:rPr>
+                      <m:t>ρV</m:t>
+                    </m:r>
+                    <m:sSub>
+                      <m:sSubPr>
+                        <m:ctrlPr>
+                          <w:rPr>
+                            <w:rFonts w:ascii="Cambria Math" w:hAnsi="Cambria Math"/>
+                            <w:i/>
+                          </w:rPr>
+                        </m:ctrlPr>
+                      </m:sSubPr>
+                      <m:e>
+                        <m:r>
+                          <w:rPr>
+                            <w:rFonts w:ascii="Cambria Math" w:hAnsi="Cambria Math"/>
+                          </w:rPr>
+                          <m:t>L</m:t>
+                        </m:r>
+                      </m:e>
+                      <m:sub>
+                        <m:r>
+                          <w:rPr>
+                            <w:rFonts w:ascii="Cambria Math" w:hAnsi="Cambria Math"/>
+                          </w:rPr>
+                          <m:t>c</m:t>
+                        </m:r>
+                      </m:sub>
+                    </m:sSub>
+                  </m:num>
+                  <m:den>
+                    <m:r>
+                      <w:rPr>
+                        <w:rFonts w:ascii="Cambria Math" w:hAnsi="Cambria Math"/>
+                      </w:rPr>
+                      <m:t>μ</m:t>
+                    </m:r>
+                  </m:den>
+                </m:f>
+              </m:oMath>
+            </m:oMathPara>
+          </w:p>
+        </w:tc>
+        <w:tc>
+          <w:tcPr>
+            <w:tcW w:w="799" w:type="dxa"/>
+          </w:tcPr>
+          <w:p>
+            <w:pPr>
+              <w:jc w:val="center"/>
+            </w:pPr>
+            <w:r>
+              <w:t>(</w:t>
+            </w:r>
+            <w:fldSimple w:instr=" SEQ Equation \* MERGEFORMAT ">
+              <w:r>
+                <w:rPr>
+                  <w:noProof/>
+                </w:rPr>
+                <w:t>10</w:t>
+              </w:r>
+            </w:fldSimple>
+            <w:r>
+              <w:t>)</w:t>
+            </w:r>
+          </w:p>
+        </w:tc>
+      </w:tr>
+    </w:tbl>
+    <w:p>
+      <w:r>
+        <w:t>When considering forced internal convection in the insides of the riser pipes, the following expressions can be used to calculate the convective heat transfer coefficient. The Reynolds number can be calculated using</w:t>
+      </w:r>
+    </w:p>
+    <w:tbl>
+      <w:tblPr>
+        <w:tblStyle w:val="TableGrid"/>
+        <w:tblW w:w="0" w:type="auto"/>
+        <w:tblBorders>
+          <w:top w:val="none" w:sz="0" w:space="0" w:color="auto"/>
+          <w:left w:val="none" w:sz="0" w:space="0" w:color="auto"/>
+          <w:bottom w:val="none" w:sz="0" w:space="0" w:color="auto"/>
+          <w:right w:val="none" w:sz="0" w:space="0" w:color="auto"/>
+          <w:insideH w:val="none" w:sz="0" w:space="0" w:color="auto"/>
+          <w:insideV w:val="none" w:sz="0" w:space="0" w:color="auto"/>
+        </w:tblBorders>
+        <w:tblLook w:val="04A0" w:firstRow="1" w:lastRow="0" w:firstColumn="1" w:lastColumn="0" w:noHBand="0" w:noVBand="1"/>
+      </w:tblPr>
+      <w:tblGrid>
+        <w:gridCol w:w="704"/>
+        <w:gridCol w:w="7513"/>
+        <w:gridCol w:w="799"/>
+      </w:tblGrid>
+      <w:tr>
+        <w:tc>
+          <w:tcPr>
+            <w:tcW w:w="704" w:type="dxa"/>
+          </w:tcPr>
+          <w:p/>
+        </w:tc>
+        <w:tc>
+          <w:tcPr>
+            <w:tcW w:w="7513" w:type="dxa"/>
+          </w:tcPr>
+          <w:p>
+            <w:pPr>
+              <w:jc w:val="center"/>
+            </w:pPr>
+            <m:oMathPara>
+              <m:oMath>
+                <m:r>
+                  <w:rPr>
+                    <w:rFonts w:ascii="Cambria Math" w:hAnsi="Cambria Math"/>
+                  </w:rPr>
+                  <m:t>Re=</m:t>
+                </m:r>
+                <m:f>
+                  <m:fPr>
+                    <m:ctrlPr>
+                      <w:rPr>
+                        <w:rFonts w:ascii="Cambria Math" w:hAnsi="Cambria Math"/>
+                        <w:i/>
+                      </w:rPr>
+                    </m:ctrlPr>
+                  </m:fPr>
+                  <m:num>
+                    <m:sSub>
+                      <m:sSubPr>
+                        <m:ctrlPr>
+                          <w:rPr>
+                            <w:rFonts w:ascii="Cambria Math" w:hAnsi="Cambria Math"/>
+                            <w:i/>
+                          </w:rPr>
+                        </m:ctrlPr>
+                      </m:sSubPr>
+                      <m:e>
+                        <m:r>
+                          <w:rPr>
+                            <w:rFonts w:ascii="Cambria Math" w:hAnsi="Cambria Math"/>
+                          </w:rPr>
+                          <m:t>d</m:t>
+                        </m:r>
+                      </m:e>
+                      <m:sub>
+                        <m:r>
+                          <w:rPr>
+                            <w:rFonts w:ascii="Cambria Math" w:hAnsi="Cambria Math"/>
+                          </w:rPr>
+                          <m:t>in</m:t>
+                        </m:r>
+                      </m:sub>
+                    </m:sSub>
+                    <m:r>
+                      <w:rPr>
+                        <w:rFonts w:ascii="Cambria Math" w:hAnsi="Cambria Math"/>
+                      </w:rPr>
+                      <m:t>uρ</m:t>
+                    </m:r>
+                  </m:num>
+                  <m:den>
+                    <m:r>
+                      <w:rPr>
+                        <w:rFonts w:ascii="Cambria Math" w:hAnsi="Cambria Math"/>
+                      </w:rPr>
+                      <m:t>μ</m:t>
+                    </m:r>
+                  </m:den>
+                </m:f>
+              </m:oMath>
+            </m:oMathPara>
+          </w:p>
+        </w:tc>
+        <w:tc>
+          <w:tcPr>
+            <w:tcW w:w="799" w:type="dxa"/>
+          </w:tcPr>
+          <w:p>
+            <w:pPr>
+              <w:jc w:val="center"/>
+            </w:pPr>
+            <w:r>
+              <w:t>(</w:t>
+            </w:r>
+            <w:fldSimple w:instr=" SEQ Equation \* MERGEFORMAT ">
+              <w:r>
+                <w:rPr>
+                  <w:noProof/>
+                </w:rPr>
+                <w:t>11</w:t>
+              </w:r>
+            </w:fldSimple>
+            <w:r>
+              <w:t>)</w:t>
+            </w:r>
+          </w:p>
+        </w:tc>
+      </w:tr>
+    </w:tbl>
+    <w:p>
+      <w:pPr>
+        <w:rPr>
+          <w:rFonts w:eastAsiaTheme="minorEastAsia"/>
+        </w:rPr>
+      </w:pPr>
+      <w:r>
+        <w:t xml:space="preserve">It is again assumed that there is no transitional region between laminar and turbulent flow. Flow is considered to be laminar when the Reynolds number is less than </w:t>
+      </w:r>
+      <m:oMath>
+        <m:r>
+          <w:rPr>
+            <w:rFonts w:ascii="Cambria Math" w:hAnsi="Cambria Math"/>
+          </w:rPr>
+          <m:t>2000</m:t>
+        </m:r>
+      </m:oMath>
+      <w:r>
+        <w:rPr>
+          <w:rFonts w:eastAsiaTheme="minorEastAsia"/>
+        </w:rPr>
+        <w:t>, while a Reynolds number higher than this number will indicate turbulent flow. The convective heat transfer coefficient can then be calculated by</w:t>
+      </w:r>
+    </w:p>
+    <w:tbl>
+      <w:tblPr>
+        <w:tblStyle w:val="TableGrid"/>
+        <w:tblW w:w="0" w:type="auto"/>
+        <w:tblBorders>
+          <w:top w:val="none" w:sz="0" w:space="0" w:color="auto"/>
+          <w:left w:val="none" w:sz="0" w:space="0" w:color="auto"/>
+          <w:bottom w:val="none" w:sz="0" w:space="0" w:color="auto"/>
+          <w:right w:val="none" w:sz="0" w:space="0" w:color="auto"/>
+          <w:insideH w:val="none" w:sz="0" w:space="0" w:color="auto"/>
+          <w:insideV w:val="none" w:sz="0" w:space="0" w:color="auto"/>
+        </w:tblBorders>
+        <w:tblLook w:val="04A0" w:firstRow="1" w:lastRow="0" w:firstColumn="1" w:lastColumn="0" w:noHBand="0" w:noVBand="1"/>
+      </w:tblPr>
+      <w:tblGrid>
+        <w:gridCol w:w="704"/>
+        <w:gridCol w:w="7513"/>
+        <w:gridCol w:w="799"/>
+      </w:tblGrid>
+      <w:tr>
+        <w:tc>
+          <w:tcPr>
+            <w:tcW w:w="704" w:type="dxa"/>
+          </w:tcPr>
+          <w:p/>
+        </w:tc>
+        <w:tc>
+          <w:tcPr>
+            <w:tcW w:w="7513" w:type="dxa"/>
+          </w:tcPr>
+          <w:p>
+            <w:pPr>
+              <w:jc w:val="center"/>
+            </w:pPr>
+            <m:oMathPara>
+              <m:oMath>
+                <m:r>
+                  <w:rPr>
+                    <w:rFonts w:ascii="Cambria Math" w:hAnsi="Cambria Math"/>
+                  </w:rPr>
+                  <m:t>Nu=</m:t>
+                </m:r>
+                <m:f>
+                  <m:fPr>
+                    <m:ctrlPr>
+                      <w:rPr>
+                        <w:rFonts w:ascii="Cambria Math" w:hAnsi="Cambria Math"/>
+                        <w:i/>
+                      </w:rPr>
+                    </m:ctrlPr>
+                  </m:fPr>
+                  <m:num>
+                    <m:r>
+                      <w:rPr>
+                        <w:rFonts w:ascii="Cambria Math" w:hAnsi="Cambria Math"/>
+                      </w:rPr>
+                      <m:t>h</m:t>
+                    </m:r>
+                    <m:sSub>
+                      <m:sSubPr>
+                        <m:ctrlPr>
+                          <w:rPr>
+                            <w:rFonts w:ascii="Cambria Math" w:hAnsi="Cambria Math"/>
+                            <w:i/>
+                          </w:rPr>
+                        </m:ctrlPr>
+                      </m:sSubPr>
+                      <m:e>
+                        <m:r>
+                          <w:rPr>
+                            <w:rFonts w:ascii="Cambria Math" w:hAnsi="Cambria Math"/>
+                          </w:rPr>
+                          <m:t>L</m:t>
+                        </m:r>
+                      </m:e>
+                      <m:sub>
+                        <m:r>
+                          <w:rPr>
+                            <w:rFonts w:ascii="Cambria Math" w:hAnsi="Cambria Math"/>
+                          </w:rPr>
+                          <m:t>tube</m:t>
+                        </m:r>
+                      </m:sub>
+                    </m:sSub>
+                  </m:num>
+                  <m:den>
+                    <m:r>
+                      <w:rPr>
+                        <w:rFonts w:ascii="Cambria Math" w:hAnsi="Cambria Math"/>
+                      </w:rPr>
+                      <m:t>k</m:t>
+                    </m:r>
+                  </m:den>
+                </m:f>
+                <m:r>
+                  <w:rPr>
+                    <w:rFonts w:ascii="Cambria Math" w:hAnsi="Cambria Math"/>
+                  </w:rPr>
+                  <m:t>=</m:t>
+                </m:r>
+                <m:r>
+                  <w:rPr>
+                    <w:rFonts w:ascii="Cambria Math" w:hAnsi="Cambria Math"/>
+                  </w:rPr>
+                  <m:t>3.66</m:t>
+                </m:r>
+              </m:oMath>
+            </m:oMathPara>
+          </w:p>
+        </w:tc>
+        <w:tc>
+          <w:tcPr>
+            <w:tcW w:w="799" w:type="dxa"/>
+          </w:tcPr>
+          <w:p>
+            <w:pPr>
+              <w:jc w:val="center"/>
+            </w:pPr>
+            <w:r>
+              <w:t>(</w:t>
+            </w:r>
+            <w:fldSimple w:instr=" SEQ Equation \* MERGEFORMAT ">
+              <w:r>
+                <w:rPr>
+                  <w:noProof/>
+                </w:rPr>
+                <w:t>12</w:t>
+              </w:r>
+            </w:fldSimple>
+            <w:r>
+              <w:t>)</w:t>
+            </w:r>
+          </w:p>
+        </w:tc>
+      </w:tr>
+    </w:tbl>
+    <w:p>
+      <w:pPr>
+        <w:rPr>
+          <w:rFonts w:eastAsiaTheme="minorEastAsia"/>
+        </w:rPr>
+      </w:pPr>
+      <w:r>
+        <w:rPr>
+          <w:rFonts w:eastAsiaTheme="minorEastAsia"/>
+        </w:rPr>
+        <w:t>for laminar flow (with the assumption of a constant surface temperature) and</w:t>
+      </w:r>
+    </w:p>
+    <w:tbl>
+      <w:tblPr>
+        <w:tblStyle w:val="TableGrid"/>
+        <w:tblW w:w="0" w:type="auto"/>
+        <w:tblBorders>
+          <w:top w:val="none" w:sz="0" w:space="0" w:color="auto"/>
+          <w:left w:val="none" w:sz="0" w:space="0" w:color="auto"/>
+          <w:bottom w:val="none" w:sz="0" w:space="0" w:color="auto"/>
+          <w:right w:val="none" w:sz="0" w:space="0" w:color="auto"/>
+          <w:insideH w:val="none" w:sz="0" w:space="0" w:color="auto"/>
+          <w:insideV w:val="none" w:sz="0" w:space="0" w:color="auto"/>
+        </w:tblBorders>
+        <w:tblLook w:val="04A0" w:firstRow="1" w:lastRow="0" w:firstColumn="1" w:lastColumn="0" w:noHBand="0" w:noVBand="1"/>
+      </w:tblPr>
+      <w:tblGrid>
+        <w:gridCol w:w="704"/>
+        <w:gridCol w:w="7513"/>
+        <w:gridCol w:w="799"/>
+      </w:tblGrid>
+      <w:tr>
+        <w:tc>
+          <w:tcPr>
+            <w:tcW w:w="704" w:type="dxa"/>
+          </w:tcPr>
+          <w:p/>
+        </w:tc>
+        <w:tc>
+          <w:tcPr>
+            <w:tcW w:w="7513" w:type="dxa"/>
+          </w:tcPr>
+          <w:p>
+            <w:pPr>
+              <w:jc w:val="center"/>
+            </w:pPr>
+            <m:oMathPara>
+              <m:oMath>
+                <m:r>
+                  <w:rPr>
+                    <w:rFonts w:ascii="Cambria Math" w:hAnsi="Cambria Math"/>
+                  </w:rPr>
+                  <m:t>Nu=</m:t>
+                </m:r>
+                <m:f>
+                  <m:fPr>
+                    <m:ctrlPr>
+                      <w:rPr>
+                        <w:rFonts w:ascii="Cambria Math" w:hAnsi="Cambria Math"/>
+                        <w:i/>
+                      </w:rPr>
+                    </m:ctrlPr>
+                  </m:fPr>
+                  <m:num>
+                    <m:r>
+                      <w:rPr>
+                        <w:rFonts w:ascii="Cambria Math" w:hAnsi="Cambria Math"/>
+                      </w:rPr>
+                      <m:t>h</m:t>
+                    </m:r>
+                    <m:sSub>
+                      <m:sSubPr>
+                        <m:ctrlPr>
+                          <w:rPr>
+                            <w:rFonts w:ascii="Cambria Math" w:hAnsi="Cambria Math"/>
+                            <w:i/>
+                          </w:rPr>
+                        </m:ctrlPr>
+                      </m:sSubPr>
+                      <m:e>
+                        <m:r>
+                          <w:rPr>
+                            <w:rFonts w:ascii="Cambria Math" w:hAnsi="Cambria Math"/>
+                          </w:rPr>
+                          <m:t>L</m:t>
+                        </m:r>
+                      </m:e>
+                      <m:sub>
+                        <m:r>
+                          <w:rPr>
+                            <w:rFonts w:ascii="Cambria Math" w:hAnsi="Cambria Math"/>
+                          </w:rPr>
+                          <m:t>tube</m:t>
+                        </m:r>
+                      </m:sub>
+                    </m:sSub>
+                  </m:num>
+                  <m:den>
+                    <m:r>
+                      <w:rPr>
+                        <w:rFonts w:ascii="Cambria Math" w:hAnsi="Cambria Math"/>
+                      </w:rPr>
+                      <m:t>k</m:t>
+                    </m:r>
+                  </m:den>
+                </m:f>
+                <m:r>
+                  <w:rPr>
+                    <w:rFonts w:ascii="Cambria Math" w:hAnsi="Cambria Math"/>
+                  </w:rPr>
+                  <m:t>=0.023R</m:t>
+                </m:r>
+                <m:sSup>
+                  <m:sSupPr>
+                    <m:ctrlPr>
+                      <w:rPr>
+                        <w:rFonts w:ascii="Cambria Math" w:hAnsi="Cambria Math"/>
+                        <w:i/>
+                      </w:rPr>
+                    </m:ctrlPr>
+                  </m:sSupPr>
+                  <m:e>
+                    <m:r>
+                      <w:rPr>
+                        <w:rFonts w:ascii="Cambria Math" w:hAnsi="Cambria Math"/>
+                      </w:rPr>
+                      <m:t>e</m:t>
+                    </m:r>
+                  </m:e>
+                  <m:sup>
+                    <m:r>
+                      <w:rPr>
+                        <w:rFonts w:ascii="Cambria Math" w:hAnsi="Cambria Math"/>
+                      </w:rPr>
+                      <m:t>0.8</m:t>
+                    </m:r>
+                  </m:sup>
+                </m:sSup>
+                <m:sSup>
+                  <m:sSupPr>
+                    <m:ctrlPr>
+                      <w:rPr>
+                        <w:rFonts w:ascii="Cambria Math" w:hAnsi="Cambria Math"/>
+                        <w:i/>
+                      </w:rPr>
+                    </m:ctrlPr>
+                  </m:sSupPr>
+                  <m:e>
+                    <m:r>
+                      <w:rPr>
+                        <w:rFonts w:ascii="Cambria Math" w:hAnsi="Cambria Math"/>
+                      </w:rPr>
+                      <m:t>Pr</m:t>
+                    </m:r>
+                  </m:e>
+                  <m:sup>
+                    <m:r>
+                      <w:rPr>
+                        <w:rFonts w:ascii="Cambria Math" w:hAnsi="Cambria Math"/>
+                      </w:rPr>
+                      <m:t>n</m:t>
+                    </m:r>
+                  </m:sup>
+                </m:sSup>
+                <m:r>
+                  <w:rPr>
+                    <w:rFonts w:ascii="Cambria Math" w:hAnsi="Cambria Math"/>
+                  </w:rPr>
+                  <m:t xml:space="preserve"> </m:t>
+                </m:r>
+              </m:oMath>
+            </m:oMathPara>
+          </w:p>
+        </w:tc>
+        <w:tc>
+          <w:tcPr>
+            <w:tcW w:w="799" w:type="dxa"/>
+          </w:tcPr>
+          <w:p>
+            <w:pPr>
+              <w:jc w:val="center"/>
+            </w:pPr>
+            <w:r>
+              <w:t>(</w:t>
+            </w:r>
+            <w:fldSimple w:instr=" SEQ Equation \* MERGEFORMAT ">
+              <w:r>
+                <w:rPr>
+                  <w:noProof/>
+                </w:rPr>
+                <w:t>13</w:t>
+              </w:r>
+            </w:fldSimple>
+            <w:r>
+              <w:t>)</w:t>
+            </w:r>
+          </w:p>
+        </w:tc>
+      </w:tr>
+    </w:tbl>
+    <w:p>
+      <w:pPr>
+        <w:rPr>
+          <w:rFonts w:eastAsiaTheme="minorEastAsia"/>
+        </w:rPr>
+      </w:pPr>
+      <w:r>
+        <w:rPr>
+          <w:rFonts w:eastAsiaTheme="minorEastAsia"/>
+        </w:rPr>
+        <w:t xml:space="preserve">for turbulent flow, where </w:t>
+      </w:r>
+      <m:oMath>
+        <m:r>
+          <w:rPr>
+            <w:rFonts w:ascii="Cambria Math" w:eastAsiaTheme="minorEastAsia" w:hAnsi="Cambria Math"/>
+          </w:rPr>
+          <m:t>n=0.4</m:t>
+        </m:r>
+      </m:oMath>
+      <w:r>
+        <w:rPr>
+          <w:rFonts w:eastAsiaTheme="minorEastAsia"/>
+        </w:rPr>
+        <w:t xml:space="preserve"> for heating and </w:t>
+      </w:r>
+      <m:oMath>
+        <m:r>
+          <w:rPr>
+            <w:rFonts w:ascii="Cambria Math" w:eastAsiaTheme="minorEastAsia" w:hAnsi="Cambria Math"/>
+          </w:rPr>
+          <m:t>n=0.3</m:t>
+        </m:r>
+      </m:oMath>
+      <w:r>
+        <w:rPr>
+          <w:rFonts w:eastAsiaTheme="minorEastAsia"/>
+        </w:rPr>
+        <w:t xml:space="preserve">for cooling applications. </w:t>
+      </w:r>
+    </w:p>
+    <w:p>
+      <w:pPr>
+        <w:rPr>
+          <w:rFonts w:eastAsiaTheme="minorEastAsia"/>
+        </w:rPr>
+      </w:pPr>
+      <w:r>
+        <w:rPr>
+          <w:rFonts w:eastAsiaTheme="minorEastAsia"/>
+        </w:rPr>
+        <w:t>The air pocket inside the collector is susceptible to natural convection from the glass plate as well as the absorber plate. The plates were assumed to b</w:t>
+      </w:r>
+      <w:r>
+        <w:rPr>
+          <w:rFonts w:eastAsiaTheme="minorEastAsia"/>
+        </w:rPr>
+        <w:t>e perfectly horizontal. T</w:t>
+      </w:r>
+      <w:r>
+        <w:rPr>
+          <w:rFonts w:eastAsiaTheme="minorEastAsia"/>
+        </w:rPr>
+        <w:t>he Rayleigh number should be calculated as</w:t>
+      </w:r>
+    </w:p>
+    <w:tbl>
+      <w:tblPr>
+        <w:tblStyle w:val="TableGrid"/>
+        <w:tblW w:w="0" w:type="auto"/>
+        <w:tblBorders>
+          <w:top w:val="none" w:sz="0" w:space="0" w:color="auto"/>
+          <w:left w:val="none" w:sz="0" w:space="0" w:color="auto"/>
+          <w:bottom w:val="none" w:sz="0" w:space="0" w:color="auto"/>
+          <w:right w:val="none" w:sz="0" w:space="0" w:color="auto"/>
+          <w:insideH w:val="none" w:sz="0" w:space="0" w:color="auto"/>
+          <w:insideV w:val="none" w:sz="0" w:space="0" w:color="auto"/>
+        </w:tblBorders>
+        <w:tblLook w:val="04A0" w:firstRow="1" w:lastRow="0" w:firstColumn="1" w:lastColumn="0" w:noHBand="0" w:noVBand="1"/>
+      </w:tblPr>
+      <w:tblGrid>
+        <w:gridCol w:w="704"/>
+        <w:gridCol w:w="7513"/>
+        <w:gridCol w:w="799"/>
+      </w:tblGrid>
+      <w:tr>
+        <w:tc>
+          <w:tcPr>
+            <w:tcW w:w="704" w:type="dxa"/>
+          </w:tcPr>
+          <w:p/>
+        </w:tc>
+        <w:tc>
+          <w:tcPr>
+            <w:tcW w:w="7513" w:type="dxa"/>
+          </w:tcPr>
+          <w:p>
+            <w:pPr>
+              <w:jc w:val="center"/>
+              <w:rPr>
+                <w:i/>
+              </w:rPr>
+            </w:pPr>
+            <m:oMathPara>
+              <m:oMath>
+                <m:r>
+                  <w:rPr>
+                    <w:rFonts w:ascii="Cambria Math" w:hAnsi="Cambria Math"/>
+                  </w:rPr>
+                  <m:t>Ra=</m:t>
+                </m:r>
+                <m:f>
+                  <m:fPr>
+                    <m:ctrlPr>
+                      <w:rPr>
+                        <w:rFonts w:ascii="Cambria Math" w:hAnsi="Cambria Math"/>
+                        <w:i/>
+                      </w:rPr>
+                    </m:ctrlPr>
+                  </m:fPr>
+                  <m:num>
+                    <m:r>
+                      <w:rPr>
+                        <w:rFonts w:ascii="Cambria Math" w:hAnsi="Cambria Math"/>
+                      </w:rPr>
+                      <m:t>gβ</m:t>
+                    </m:r>
+                    <m:d>
+                      <m:dPr>
+                        <m:ctrlPr>
+                          <w:rPr>
+                            <w:rFonts w:ascii="Cambria Math" w:hAnsi="Cambria Math"/>
+                            <w:i/>
+                          </w:rPr>
+                        </m:ctrlPr>
+                      </m:dPr>
+                      <m:e>
+                        <m:sSub>
+                          <m:sSubPr>
+                            <m:ctrlPr>
+                              <w:rPr>
+                                <w:rFonts w:ascii="Cambria Math" w:hAnsi="Cambria Math"/>
+                                <w:i/>
+                              </w:rPr>
+                            </m:ctrlPr>
+                          </m:sSubPr>
+                          <m:e>
+                            <m:r>
+                              <w:rPr>
+                                <w:rFonts w:ascii="Cambria Math" w:hAnsi="Cambria Math"/>
+                              </w:rPr>
+                              <m:t>T</m:t>
+                            </m:r>
+                          </m:e>
+                          <m:sub>
+                            <m:r>
+                              <w:rPr>
+                                <w:rFonts w:ascii="Cambria Math" w:hAnsi="Cambria Math"/>
+                              </w:rPr>
+                              <m:t>surface</m:t>
+                            </m:r>
+                          </m:sub>
+                        </m:sSub>
+                        <m:r>
+                          <w:rPr>
+                            <w:rFonts w:ascii="Cambria Math" w:hAnsi="Cambria Math"/>
+                          </w:rPr>
+                          <m:t>-</m:t>
+                        </m:r>
+                        <m:sSub>
+                          <m:sSubPr>
+                            <m:ctrlPr>
+                              <w:rPr>
+                                <w:rFonts w:ascii="Cambria Math" w:hAnsi="Cambria Math"/>
+                                <w:i/>
+                              </w:rPr>
+                            </m:ctrlPr>
+                          </m:sSubPr>
+                          <m:e>
+                            <m:r>
+                              <w:rPr>
+                                <w:rFonts w:ascii="Cambria Math" w:hAnsi="Cambria Math"/>
+                              </w:rPr>
+                              <m:t>T</m:t>
+                            </m:r>
+                          </m:e>
+                          <m:sub>
+                            <m:r>
+                              <w:rPr>
+                                <w:rFonts w:ascii="Cambria Math" w:hAnsi="Cambria Math"/>
+                              </w:rPr>
+                              <m:t>air</m:t>
+                            </m:r>
+                          </m:sub>
+                        </m:sSub>
+                      </m:e>
+                    </m:d>
+                    <m:sSubSup>
+                      <m:sSubSupPr>
+                        <m:ctrlPr>
+                          <w:rPr>
+                            <w:rFonts w:ascii="Cambria Math" w:hAnsi="Cambria Math"/>
+                            <w:i/>
+                          </w:rPr>
+                        </m:ctrlPr>
+                      </m:sSubSupPr>
+                      <m:e>
+                        <m:r>
+                          <w:rPr>
+                            <w:rFonts w:ascii="Cambria Math" w:hAnsi="Cambria Math"/>
+                          </w:rPr>
+                          <m:t>L</m:t>
+                        </m:r>
+                      </m:e>
+                      <m:sub>
+                        <m:r>
+                          <w:rPr>
+                            <w:rFonts w:ascii="Cambria Math" w:hAnsi="Cambria Math"/>
+                          </w:rPr>
+                          <m:t>c</m:t>
+                        </m:r>
+                      </m:sub>
+                      <m:sup>
+                        <m:r>
+                          <w:rPr>
+                            <w:rFonts w:ascii="Cambria Math" w:hAnsi="Cambria Math"/>
+                          </w:rPr>
+                          <m:t>3</m:t>
+                        </m:r>
+                      </m:sup>
+                    </m:sSubSup>
+                  </m:num>
+                  <m:den>
+                    <m:sSup>
+                      <m:sSupPr>
+                        <m:ctrlPr>
+                          <w:rPr>
+                            <w:rFonts w:ascii="Cambria Math" w:hAnsi="Cambria Math"/>
+                            <w:i/>
+                          </w:rPr>
+                        </m:ctrlPr>
+                      </m:sSupPr>
+                      <m:e>
+                        <m:r>
+                          <w:rPr>
+                            <w:rFonts w:ascii="Cambria Math" w:hAnsi="Cambria Math"/>
+                          </w:rPr>
+                          <m:t>ν</m:t>
+                        </m:r>
+                      </m:e>
+                      <m:sup>
+                        <m:r>
+                          <w:rPr>
+                            <w:rFonts w:ascii="Cambria Math" w:hAnsi="Cambria Math"/>
+                          </w:rPr>
+                          <m:t>2</m:t>
+                        </m:r>
+                      </m:sup>
+                    </m:sSup>
+                  </m:den>
+                </m:f>
+              </m:oMath>
+            </m:oMathPara>
+          </w:p>
+        </w:tc>
+        <w:tc>
+          <w:tcPr>
+            <w:tcW w:w="799" w:type="dxa"/>
+          </w:tcPr>
+          <w:p>
+            <w:pPr>
+              <w:jc w:val="center"/>
+            </w:pPr>
+            <w:r>
+              <w:t>(</w:t>
+            </w:r>
+            <w:fldSimple w:instr=" SEQ Equation \* MERGEFORMAT ">
+              <w:r>
+                <w:rPr>
+                  <w:noProof/>
+                </w:rPr>
+                <w:t>14</w:t>
+              </w:r>
+            </w:fldSimple>
+            <w:r>
+              <w:t>)</w:t>
+            </w:r>
+          </w:p>
+        </w:tc>
+      </w:tr>
+    </w:tbl>
+    <w:p>
+      <w:pPr>
+        <w:rPr>
+          <w:rFonts w:eastAsiaTheme="minorEastAsia"/>
+        </w:rPr>
+      </w:pPr>
+      <w:r>
+        <w:rPr>
+          <w:rFonts w:eastAsiaTheme="minorEastAsia"/>
+        </w:rPr>
+        <w:t xml:space="preserve">where </w:t>
+      </w:r>
+    </w:p>
+    <w:tbl>
+      <w:tblPr>
+        <w:tblStyle w:val="TableGrid"/>
+        <w:tblW w:w="0" w:type="auto"/>
+        <w:tblBorders>
+          <w:top w:val="none" w:sz="0" w:space="0" w:color="auto"/>
+          <w:left w:val="none" w:sz="0" w:space="0" w:color="auto"/>
+          <w:bottom w:val="none" w:sz="0" w:space="0" w:color="auto"/>
+          <w:right w:val="none" w:sz="0" w:space="0" w:color="auto"/>
+          <w:insideH w:val="none" w:sz="0" w:space="0" w:color="auto"/>
+          <w:insideV w:val="none" w:sz="0" w:space="0" w:color="auto"/>
+        </w:tblBorders>
+        <w:tblLook w:val="04A0" w:firstRow="1" w:lastRow="0" w:firstColumn="1" w:lastColumn="0" w:noHBand="0" w:noVBand="1"/>
+      </w:tblPr>
+      <w:tblGrid>
+        <w:gridCol w:w="704"/>
+        <w:gridCol w:w="7513"/>
+        <w:gridCol w:w="799"/>
+      </w:tblGrid>
+      <w:tr>
+        <w:tc>
+          <w:tcPr>
+            <w:tcW w:w="704" w:type="dxa"/>
+          </w:tcPr>
+          <w:p/>
+        </w:tc>
+        <w:tc>
+          <w:tcPr>
+            <w:tcW w:w="7513" w:type="dxa"/>
+          </w:tcPr>
+          <w:p>
+            <w:pPr>
+              <w:jc w:val="center"/>
+            </w:pPr>
+            <m:oMathPara>
+              <m:oMath>
+                <m:r>
+                  <w:rPr>
+                    <w:rFonts w:ascii="Cambria Math" w:hAnsi="Cambria Math"/>
+                  </w:rPr>
+                  <m:t>β=</m:t>
+                </m:r>
+                <m:f>
+                  <m:fPr>
+                    <m:ctrlPr>
+                      <w:rPr>
+                        <w:rFonts w:ascii="Cambria Math" w:hAnsi="Cambria Math"/>
+                        <w:i/>
+                      </w:rPr>
+                    </m:ctrlPr>
+                  </m:fPr>
+                  <m:num>
+                    <m:r>
+                      <w:rPr>
+                        <w:rFonts w:ascii="Cambria Math" w:hAnsi="Cambria Math"/>
+                      </w:rPr>
+                      <m:t>2</m:t>
+                    </m:r>
+                  </m:num>
+                  <m:den>
+                    <m:sSub>
+                      <m:sSubPr>
+                        <m:ctrlPr>
+                          <w:rPr>
+                            <w:rFonts w:ascii="Cambria Math" w:hAnsi="Cambria Math"/>
+                            <w:i/>
+                          </w:rPr>
+                        </m:ctrlPr>
+                      </m:sSubPr>
+                      <m:e>
+                        <m:r>
+                          <w:rPr>
+                            <w:rFonts w:ascii="Cambria Math" w:hAnsi="Cambria Math"/>
+                          </w:rPr>
+                          <m:t>T</m:t>
+                        </m:r>
+                      </m:e>
+                      <m:sub>
+                        <m:r>
+                          <w:rPr>
+                            <w:rFonts w:ascii="Cambria Math" w:hAnsi="Cambria Math"/>
+                          </w:rPr>
+                          <m:t>surface</m:t>
+                        </m:r>
+                      </m:sub>
+                    </m:sSub>
+                    <m:r>
+                      <w:rPr>
+                        <w:rFonts w:ascii="Cambria Math" w:hAnsi="Cambria Math"/>
+                      </w:rPr>
+                      <m:t>+</m:t>
+                    </m:r>
+                    <m:sSub>
+                      <m:sSubPr>
+                        <m:ctrlPr>
+                          <w:rPr>
+                            <w:rFonts w:ascii="Cambria Math" w:hAnsi="Cambria Math"/>
+                            <w:i/>
+                          </w:rPr>
+                        </m:ctrlPr>
+                      </m:sSubPr>
+                      <m:e>
+                        <m:r>
+                          <w:rPr>
+                            <w:rFonts w:ascii="Cambria Math" w:hAnsi="Cambria Math"/>
+                          </w:rPr>
+                          <m:t>T</m:t>
+                        </m:r>
+                      </m:e>
+                      <m:sub>
+                        <m:r>
+                          <w:rPr>
+                            <w:rFonts w:ascii="Cambria Math" w:hAnsi="Cambria Math"/>
+                          </w:rPr>
+                          <m:t>air</m:t>
+                        </m:r>
+                      </m:sub>
+                    </m:sSub>
+                  </m:den>
+                </m:f>
+              </m:oMath>
+            </m:oMathPara>
+          </w:p>
+        </w:tc>
+        <w:tc>
+          <w:tcPr>
+            <w:tcW w:w="799" w:type="dxa"/>
+          </w:tcPr>
+          <w:p>
+            <w:pPr>
+              <w:jc w:val="center"/>
+            </w:pPr>
+            <w:r>
+              <w:t>(</w:t>
+            </w:r>
+            <w:fldSimple w:instr=" SEQ Equation \* MERGEFORMAT ">
+              <w:r>
+                <w:rPr>
+                  <w:noProof/>
+                </w:rPr>
+                <w:t>15</w:t>
+              </w:r>
+            </w:fldSimple>
+            <w:r>
+              <w:t>)</w:t>
+            </w:r>
+          </w:p>
+        </w:tc>
+      </w:tr>
+    </w:tbl>
+    <w:p>
+      <w:pPr>
+        <w:rPr>
+          <w:rFonts w:eastAsiaTheme="minorEastAsia"/>
+        </w:rPr>
+      </w:pPr>
+      <w:r>
+        <w:rPr>
+          <w:rFonts w:eastAsiaTheme="minorEastAsia"/>
+        </w:rPr>
+        <w:t>The Rayleigh number can then be used to calculate the convective heat transfer coefficient using</w:t>
+      </w:r>
+    </w:p>
+    <w:tbl>
+      <w:tblPr>
+        <w:tblStyle w:val="TableGrid"/>
+        <w:tblW w:w="0" w:type="auto"/>
+        <w:tblBorders>
+          <w:top w:val="none" w:sz="0" w:space="0" w:color="auto"/>
+          <w:left w:val="none" w:sz="0" w:space="0" w:color="auto"/>
+          <w:bottom w:val="none" w:sz="0" w:space="0" w:color="auto"/>
+          <w:right w:val="none" w:sz="0" w:space="0" w:color="auto"/>
+          <w:insideH w:val="none" w:sz="0" w:space="0" w:color="auto"/>
+          <w:insideV w:val="none" w:sz="0" w:space="0" w:color="auto"/>
+        </w:tblBorders>
+        <w:tblLook w:val="04A0" w:firstRow="1" w:lastRow="0" w:firstColumn="1" w:lastColumn="0" w:noHBand="0" w:noVBand="1"/>
+      </w:tblPr>
+      <w:tblGrid>
+        <w:gridCol w:w="704"/>
+        <w:gridCol w:w="7513"/>
+        <w:gridCol w:w="799"/>
+      </w:tblGrid>
+      <w:tr>
+        <w:tc>
+          <w:tcPr>
+            <w:tcW w:w="704" w:type="dxa"/>
+          </w:tcPr>
+          <w:p/>
+        </w:tc>
+        <w:tc>
+          <w:tcPr>
+            <w:tcW w:w="7513" w:type="dxa"/>
+          </w:tcPr>
+          <w:p>
+            <w:pPr>
+              <w:jc w:val="center"/>
+            </w:pPr>
+            <m:oMathPara>
+              <m:oMath>
+                <m:r>
+                  <w:rPr>
+                    <w:rFonts w:ascii="Cambria Math" w:hAnsi="Cambria Math"/>
+                  </w:rPr>
+                  <m:t>Nu=</m:t>
+                </m:r>
+                <m:f>
+                  <m:fPr>
+                    <m:ctrlPr>
+                      <w:rPr>
+                        <w:rFonts w:ascii="Cambria Math" w:hAnsi="Cambria Math"/>
+                        <w:i/>
+                      </w:rPr>
+                    </m:ctrlPr>
+                  </m:fPr>
+                  <m:num>
+                    <m:r>
+                      <w:rPr>
+                        <w:rFonts w:ascii="Cambria Math" w:hAnsi="Cambria Math"/>
+                      </w:rPr>
+                      <m:t>h</m:t>
+                    </m:r>
+                    <m:sSub>
+                      <m:sSubPr>
+                        <m:ctrlPr>
+                          <w:rPr>
+                            <w:rFonts w:ascii="Cambria Math" w:hAnsi="Cambria Math"/>
+                            <w:i/>
+                          </w:rPr>
+                        </m:ctrlPr>
+                      </m:sSubPr>
+                      <m:e>
+                        <m:r>
+                          <w:rPr>
+                            <w:rFonts w:ascii="Cambria Math" w:hAnsi="Cambria Math"/>
+                          </w:rPr>
+                          <m:t>L</m:t>
+                        </m:r>
+                      </m:e>
+                      <m:sub>
+                        <m:r>
+                          <w:rPr>
+                            <w:rFonts w:ascii="Cambria Math" w:hAnsi="Cambria Math"/>
+                          </w:rPr>
+                          <m:t>n</m:t>
+                        </m:r>
+                      </m:sub>
+                    </m:sSub>
+                  </m:num>
+                  <m:den>
+                    <m:r>
+                      <w:rPr>
+                        <w:rFonts w:ascii="Cambria Math" w:hAnsi="Cambria Math"/>
+                      </w:rPr>
+                      <m:t>k</m:t>
+                    </m:r>
+                  </m:den>
+                </m:f>
+                <m:r>
+                  <w:rPr>
+                    <w:rFonts w:ascii="Cambria Math" w:hAnsi="Cambria Math"/>
+                  </w:rPr>
+                  <m:t>=0.54R</m:t>
+                </m:r>
+                <m:sSup>
+                  <m:sSupPr>
+                    <m:ctrlPr>
+                      <w:rPr>
+                        <w:rFonts w:ascii="Cambria Math" w:hAnsi="Cambria Math"/>
+                        <w:i/>
+                      </w:rPr>
+                    </m:ctrlPr>
+                  </m:sSupPr>
+                  <m:e>
+                    <m:r>
+                      <w:rPr>
+                        <w:rFonts w:ascii="Cambria Math" w:hAnsi="Cambria Math"/>
+                      </w:rPr>
+                      <m:t>a</m:t>
+                    </m:r>
+                  </m:e>
+                  <m:sup>
+                    <m:f>
+                      <m:fPr>
+                        <m:ctrlPr>
+                          <w:rPr>
+                            <w:rFonts w:ascii="Cambria Math" w:hAnsi="Cambria Math"/>
+                            <w:i/>
+                          </w:rPr>
+                        </m:ctrlPr>
+                      </m:fPr>
+                      <m:num>
+                        <m:r>
+                          <w:rPr>
+                            <w:rFonts w:ascii="Cambria Math" w:hAnsi="Cambria Math"/>
+                          </w:rPr>
+                          <m:t>1</m:t>
+                        </m:r>
+                      </m:num>
+                      <m:den>
+                        <m:r>
+                          <w:rPr>
+                            <w:rFonts w:ascii="Cambria Math" w:hAnsi="Cambria Math"/>
+                          </w:rPr>
+                          <m:t>4</m:t>
+                        </m:r>
+                      </m:den>
+                    </m:f>
+                  </m:sup>
+                </m:sSup>
+              </m:oMath>
+            </m:oMathPara>
+          </w:p>
+        </w:tc>
+        <w:tc>
+          <w:tcPr>
+            <w:tcW w:w="799" w:type="dxa"/>
+          </w:tcPr>
+          <w:p>
+            <w:pPr>
+              <w:jc w:val="center"/>
+            </w:pPr>
+            <w:bookmarkStart w:id="3" w:name="_Ref476769876"/>
+            <w:r>
+              <w:t>(</w:t>
+            </w:r>
+            <w:fldSimple w:instr=" SEQ Equation \* MERGEFORMAT ">
+              <w:r>
+                <w:rPr>
+                  <w:noProof/>
+                </w:rPr>
+                <w:t>16</w:t>
+              </w:r>
+            </w:fldSimple>
+            <w:r>
+              <w:t>)</w:t>
+            </w:r>
+            <w:bookmarkEnd w:id="3"/>
+          </w:p>
+        </w:tc>
+      </w:tr>
+    </w:tbl>
+    <w:p>
+      <w:pPr>
+        <w:rPr>
+          <w:rFonts w:eastAsiaTheme="minorEastAsia"/>
+        </w:rPr>
+      </w:pPr>
+      <w:r>
+        <w:rPr>
+          <w:rFonts w:eastAsiaTheme="minorEastAsia"/>
+        </w:rPr>
+        <w:lastRenderedPageBreak/>
+        <w:t xml:space="preserve">for heat loss from the upper surface of a hot plate (the absorber plate) and </w:t>
+      </w:r>
+    </w:p>
+    <w:tbl>
+      <w:tblPr>
+        <w:tblStyle w:val="TableGrid"/>
+        <w:tblW w:w="0" w:type="auto"/>
+        <w:tblBorders>
+          <w:top w:val="none" w:sz="0" w:space="0" w:color="auto"/>
+          <w:left w:val="none" w:sz="0" w:space="0" w:color="auto"/>
+          <w:bottom w:val="none" w:sz="0" w:space="0" w:color="auto"/>
+          <w:right w:val="none" w:sz="0" w:space="0" w:color="auto"/>
+          <w:insideH w:val="none" w:sz="0" w:space="0" w:color="auto"/>
+          <w:insideV w:val="none" w:sz="0" w:space="0" w:color="auto"/>
+        </w:tblBorders>
+        <w:tblLook w:val="04A0" w:firstRow="1" w:lastRow="0" w:firstColumn="1" w:lastColumn="0" w:noHBand="0" w:noVBand="1"/>
+      </w:tblPr>
+      <w:tblGrid>
+        <w:gridCol w:w="704"/>
+        <w:gridCol w:w="7513"/>
+        <w:gridCol w:w="799"/>
+      </w:tblGrid>
+      <w:tr>
+        <w:tc>
+          <w:tcPr>
+            <w:tcW w:w="704" w:type="dxa"/>
+          </w:tcPr>
+          <w:p/>
+        </w:tc>
+        <w:tc>
+          <w:tcPr>
+            <w:tcW w:w="7513" w:type="dxa"/>
+          </w:tcPr>
+          <w:p>
+            <w:pPr>
+              <w:jc w:val="center"/>
+            </w:pPr>
+            <m:oMathPara>
+              <m:oMath>
+                <m:r>
+                  <w:rPr>
+                    <w:rFonts w:ascii="Cambria Math" w:hAnsi="Cambria Math"/>
+                  </w:rPr>
+                  <m:t>Nu=</m:t>
+                </m:r>
+                <m:f>
+                  <m:fPr>
+                    <m:ctrlPr>
+                      <w:rPr>
+                        <w:rFonts w:ascii="Cambria Math" w:hAnsi="Cambria Math"/>
+                        <w:i/>
+                      </w:rPr>
+                    </m:ctrlPr>
+                  </m:fPr>
+                  <m:num>
+                    <m:r>
+                      <w:rPr>
+                        <w:rFonts w:ascii="Cambria Math" w:hAnsi="Cambria Math"/>
+                      </w:rPr>
+                      <m:t>h</m:t>
+                    </m:r>
+                    <m:sSub>
+                      <m:sSubPr>
+                        <m:ctrlPr>
+                          <w:rPr>
+                            <w:rFonts w:ascii="Cambria Math" w:hAnsi="Cambria Math"/>
+                            <w:i/>
+                          </w:rPr>
+                        </m:ctrlPr>
+                      </m:sSubPr>
+                      <m:e>
+                        <m:r>
+                          <w:rPr>
+                            <w:rFonts w:ascii="Cambria Math" w:hAnsi="Cambria Math"/>
+                          </w:rPr>
+                          <m:t>L</m:t>
+                        </m:r>
+                      </m:e>
+                      <m:sub>
+                        <m:r>
+                          <w:rPr>
+                            <w:rFonts w:ascii="Cambria Math" w:hAnsi="Cambria Math"/>
+                          </w:rPr>
+                          <m:t>n</m:t>
+                        </m:r>
+                      </m:sub>
+                    </m:sSub>
+                  </m:num>
+                  <m:den>
+                    <m:r>
+                      <w:rPr>
+                        <w:rFonts w:ascii="Cambria Math" w:hAnsi="Cambria Math"/>
+                      </w:rPr>
+                      <m:t>k</m:t>
+                    </m:r>
+                  </m:den>
+                </m:f>
+                <m:r>
+                  <w:rPr>
+                    <w:rFonts w:ascii="Cambria Math" w:hAnsi="Cambria Math"/>
+                  </w:rPr>
+                  <m:t>=0.27R</m:t>
+                </m:r>
+                <m:sSup>
+                  <m:sSupPr>
+                    <m:ctrlPr>
+                      <w:rPr>
+                        <w:rFonts w:ascii="Cambria Math" w:hAnsi="Cambria Math"/>
+                        <w:i/>
+                      </w:rPr>
+                    </m:ctrlPr>
+                  </m:sSupPr>
+                  <m:e>
+                    <m:r>
+                      <w:rPr>
+                        <w:rFonts w:ascii="Cambria Math" w:hAnsi="Cambria Math"/>
+                      </w:rPr>
+                      <m:t>a</m:t>
+                    </m:r>
+                  </m:e>
+                  <m:sup>
+                    <m:f>
+                      <m:fPr>
+                        <m:ctrlPr>
+                          <w:rPr>
+                            <w:rFonts w:ascii="Cambria Math" w:hAnsi="Cambria Math"/>
+                            <w:i/>
+                          </w:rPr>
+                        </m:ctrlPr>
+                      </m:fPr>
+                      <m:num>
+                        <m:r>
+                          <w:rPr>
+                            <w:rFonts w:ascii="Cambria Math" w:hAnsi="Cambria Math"/>
+                          </w:rPr>
+                          <m:t>1</m:t>
+                        </m:r>
+                      </m:num>
+                      <m:den>
+                        <m:r>
+                          <w:rPr>
+                            <w:rFonts w:ascii="Cambria Math" w:hAnsi="Cambria Math"/>
+                          </w:rPr>
+                          <m:t>4</m:t>
+                        </m:r>
+                      </m:den>
+                    </m:f>
+                  </m:sup>
+                </m:sSup>
+              </m:oMath>
+            </m:oMathPara>
+          </w:p>
+        </w:tc>
+        <w:tc>
+          <w:tcPr>
+            <w:tcW w:w="799" w:type="dxa"/>
+          </w:tcPr>
+          <w:p>
+            <w:pPr>
+              <w:jc w:val="center"/>
+            </w:pPr>
+            <w:bookmarkStart w:id="4" w:name="_Ref476769896"/>
+            <w:r>
+              <w:t>(</w:t>
+            </w:r>
+            <w:fldSimple w:instr=" SEQ Equation \* MERGEFORMAT ">
+              <w:r>
+                <w:rPr>
+                  <w:noProof/>
+                </w:rPr>
+                <w:t>17</w:t>
+              </w:r>
+            </w:fldSimple>
+            <w:r>
+              <w:t>)</w:t>
+            </w:r>
+            <w:bookmarkEnd w:id="4"/>
+          </w:p>
+        </w:tc>
+      </w:tr>
+    </w:tbl>
+    <w:p>
+      <w:pPr>
+        <w:rPr>
+          <w:rFonts w:eastAsiaTheme="minorEastAsia"/>
+        </w:rPr>
+      </w:pPr>
+      <w:r>
+        <w:rPr>
+          <w:rFonts w:eastAsiaTheme="minorEastAsia"/>
+        </w:rPr>
+        <w:t>for heat loss from the bottom surface of a hot plate (the glass cover). In Equation </w:t>
+      </w:r>
+      <w:r>
+        <w:rPr>
+          <w:rFonts w:eastAsiaTheme="minorEastAsia"/>
+        </w:rPr>
+        <w:fldChar w:fldCharType="begin"/>
+      </w:r>
+      <w:r>
+        <w:rPr>
+          <w:rFonts w:eastAsiaTheme="minorEastAsia"/>
+        </w:rPr>
+        <w:instrText xml:space="preserve"> REF _Ref476769876 \h </w:instrText>
+      </w:r>
+      <w:r>
+        <w:rPr>
+          <w:rFonts w:eastAsiaTheme="minorEastAsia"/>
+        </w:rPr>
+      </w:r>
+      <w:r>
+        <w:rPr>
+          <w:rFonts w:eastAsiaTheme="minorEastAsia"/>
+        </w:rPr>
+        <w:fldChar w:fldCharType="separate"/>
+      </w:r>
+      <w:r>
+        <w:t>(</w:t>
+      </w:r>
+      <w:r>
+        <w:rPr>
+          <w:noProof/>
+        </w:rPr>
+        <w:t>16</w:t>
+      </w:r>
+      <w:r>
+        <w:t>)</w:t>
+      </w:r>
+      <w:r>
+        <w:rPr>
+          <w:rFonts w:eastAsiaTheme="minorEastAsia"/>
+        </w:rPr>
+        <w:fldChar w:fldCharType="end"/>
+      </w:r>
+      <w:r>
+        <w:rPr>
+          <w:rFonts w:eastAsiaTheme="minorEastAsia"/>
+        </w:rPr>
+        <w:t xml:space="preserve"> and Equation </w:t>
+      </w:r>
+      <w:r>
+        <w:rPr>
+          <w:rFonts w:eastAsiaTheme="minorEastAsia"/>
+        </w:rPr>
+        <w:fldChar w:fldCharType="begin"/>
+      </w:r>
+      <w:r>
+        <w:rPr>
+          <w:rFonts w:eastAsiaTheme="minorEastAsia"/>
+        </w:rPr>
+        <w:instrText xml:space="preserve"> REF _Ref476769896 \h </w:instrText>
+      </w:r>
+      <w:r>
+        <w:rPr>
+          <w:rFonts w:eastAsiaTheme="minorEastAsia"/>
+        </w:rPr>
+      </w:r>
+      <w:r>
+        <w:rPr>
+          <w:rFonts w:eastAsiaTheme="minorEastAsia"/>
+        </w:rPr>
+        <w:fldChar w:fldCharType="separate"/>
+      </w:r>
+      <w:r>
+        <w:t>(</w:t>
+      </w:r>
+      <w:r>
+        <w:rPr>
+          <w:noProof/>
+        </w:rPr>
+        <w:t>17</w:t>
+      </w:r>
+      <w:r>
+        <w:t>)</w:t>
+      </w:r>
+      <w:r>
+        <w:rPr>
+          <w:rFonts w:eastAsiaTheme="minorEastAsia"/>
+        </w:rPr>
+        <w:fldChar w:fldCharType="end"/>
+      </w:r>
+      <w:r>
+        <w:rPr>
+          <w:rFonts w:eastAsiaTheme="minorEastAsia"/>
+        </w:rPr>
+        <w:t xml:space="preserve"> </w:t>
+      </w:r>
+      <m:oMath>
+        <m:sSub>
+          <m:sSubPr>
+            <m:ctrlPr>
+              <w:rPr>
+                <w:rFonts w:ascii="Cambria Math" w:eastAsiaTheme="minorEastAsia" w:hAnsi="Cambria Math"/>
+                <w:i/>
+              </w:rPr>
+            </m:ctrlPr>
+          </m:sSubPr>
+          <m:e>
+            <m:r>
+              <w:rPr>
+                <w:rFonts w:ascii="Cambria Math" w:eastAsiaTheme="minorEastAsia" w:hAnsi="Cambria Math"/>
+              </w:rPr>
+              <m:t>L</m:t>
+            </m:r>
+          </m:e>
+          <m:sub>
+            <m:r>
+              <w:rPr>
+                <w:rFonts w:ascii="Cambria Math" w:eastAsiaTheme="minorEastAsia" w:hAnsi="Cambria Math"/>
+              </w:rPr>
+              <m:t>n</m:t>
+            </m:r>
+          </m:sub>
+        </m:sSub>
+      </m:oMath>
+      <w:r>
+        <w:rPr>
+          <w:rFonts w:eastAsiaTheme="minorEastAsia"/>
+        </w:rPr>
+        <w:t xml:space="preserve"> can be calculated with</w:t>
+      </w:r>
+    </w:p>
+    <w:tbl>
+      <w:tblPr>
+        <w:tblStyle w:val="TableGrid"/>
+        <w:tblW w:w="0" w:type="auto"/>
+        <w:tblBorders>
+          <w:top w:val="none" w:sz="0" w:space="0" w:color="auto"/>
+          <w:left w:val="none" w:sz="0" w:space="0" w:color="auto"/>
+          <w:bottom w:val="none" w:sz="0" w:space="0" w:color="auto"/>
+          <w:right w:val="none" w:sz="0" w:space="0" w:color="auto"/>
+          <w:insideH w:val="none" w:sz="0" w:space="0" w:color="auto"/>
+          <w:insideV w:val="none" w:sz="0" w:space="0" w:color="auto"/>
+        </w:tblBorders>
+        <w:tblLook w:val="04A0" w:firstRow="1" w:lastRow="0" w:firstColumn="1" w:lastColumn="0" w:noHBand="0" w:noVBand="1"/>
+      </w:tblPr>
+      <w:tblGrid>
+        <w:gridCol w:w="704"/>
+        <w:gridCol w:w="7513"/>
+        <w:gridCol w:w="799"/>
+      </w:tblGrid>
+      <w:tr>
+        <w:tc>
+          <w:tcPr>
+            <w:tcW w:w="704" w:type="dxa"/>
+          </w:tcPr>
+          <w:p/>
+        </w:tc>
+        <w:tc>
+          <w:tcPr>
+            <w:tcW w:w="7513" w:type="dxa"/>
+          </w:tcPr>
+          <w:p>
+            <w:pPr>
+              <w:jc w:val="center"/>
+            </w:pPr>
+            <m:oMathPara>
+              <m:oMath>
+                <m:sSub>
+                  <m:sSubPr>
+                    <m:ctrlPr>
+                      <w:rPr>
+                        <w:rFonts w:ascii="Cambria Math" w:hAnsi="Cambria Math"/>
+                        <w:i/>
+                      </w:rPr>
+                    </m:ctrlPr>
+                  </m:sSubPr>
+                  <m:e>
+                    <m:r>
+                      <w:rPr>
+                        <w:rFonts w:ascii="Cambria Math" w:hAnsi="Cambria Math"/>
+                      </w:rPr>
+                      <m:t>L</m:t>
+                    </m:r>
+                  </m:e>
+                  <m:sub>
+                    <m:r>
+                      <w:rPr>
+                        <w:rFonts w:ascii="Cambria Math" w:hAnsi="Cambria Math"/>
+                      </w:rPr>
+                      <m:t>n</m:t>
+                    </m:r>
+                  </m:sub>
+                </m:sSub>
+                <m:r>
+                  <w:rPr>
+                    <w:rFonts w:ascii="Cambria Math" w:hAnsi="Cambria Math"/>
+                  </w:rPr>
+                  <m:t>=</m:t>
+                </m:r>
+                <m:f>
+                  <m:fPr>
+                    <m:ctrlPr>
+                      <w:rPr>
+                        <w:rFonts w:ascii="Cambria Math" w:hAnsi="Cambria Math"/>
+                        <w:i/>
+                      </w:rPr>
+                    </m:ctrlPr>
+                  </m:fPr>
+                  <m:num>
+                    <m:sSub>
+                      <m:sSubPr>
+                        <m:ctrlPr>
+                          <w:rPr>
+                            <w:rFonts w:ascii="Cambria Math" w:hAnsi="Cambria Math"/>
+                            <w:i/>
+                          </w:rPr>
+                        </m:ctrlPr>
+                      </m:sSubPr>
+                      <m:e>
+                        <m:r>
+                          <w:rPr>
+                            <w:rFonts w:ascii="Cambria Math" w:hAnsi="Cambria Math"/>
+                          </w:rPr>
+                          <m:t>A</m:t>
+                        </m:r>
+                      </m:e>
+                      <m:sub>
+                        <m:r>
+                          <w:rPr>
+                            <w:rFonts w:ascii="Cambria Math" w:hAnsi="Cambria Math"/>
+                          </w:rPr>
+                          <m:t>c</m:t>
+                        </m:r>
+                      </m:sub>
+                    </m:sSub>
+                  </m:num>
+                  <m:den>
+                    <m:r>
+                      <w:rPr>
+                        <w:rFonts w:ascii="Cambria Math" w:hAnsi="Cambria Math"/>
+                      </w:rPr>
+                      <m:t>p</m:t>
+                    </m:r>
+                  </m:den>
+                </m:f>
+              </m:oMath>
+            </m:oMathPara>
+          </w:p>
+        </w:tc>
+        <w:tc>
+          <w:tcPr>
+            <w:tcW w:w="799" w:type="dxa"/>
+          </w:tcPr>
+          <w:p>
+            <w:pPr>
+              <w:jc w:val="center"/>
+            </w:pPr>
+            <w:r>
+              <w:t>(</w:t>
+            </w:r>
+            <w:fldSimple w:instr=" SEQ Equation \* MERGEFORMAT ">
+              <w:r>
+                <w:rPr>
+                  <w:noProof/>
+                </w:rPr>
+                <w:t>18</w:t>
+              </w:r>
+            </w:fldSimple>
+            <w:r>
+              <w:t>)</w:t>
+            </w:r>
+          </w:p>
+        </w:tc>
+      </w:tr>
+    </w:tbl>
     <w:p>
       <w:pPr>
         <w:pStyle w:val="Heading2"/>
@@ -2521,7 +4972,11 @@
       </w:r>
       <w:proofErr w:type="spellEnd"/>
       <w:r>
-        <w:t xml:space="preserve"> &amp; Beckman (2006) as a guideline. The maximum error over two two-hour testing periods was 4.5 %. His model performed a lot worse in windy conditions, than in still atmosphere conditions. The efficiency of the collector was not calculated.</w:t>
+        <w:t xml:space="preserve"> &amp; </w:t>
+      </w:r>
+      <w:r>
+        <w:lastRenderedPageBreak/>
+        <w:t>Beckman (2006) as a guideline. The maximum error over two two-hour testing periods was 4.5 %. His model performed a lot worse in windy conditions, than in still atmosphere conditions. The efficiency of the collector was not calculated.</w:t>
       </w:r>
     </w:p>
     <w:p>
@@ -2773,10 +5228,7 @@
         <w:t>, 106(2017), 24 – 36.</w:t>
       </w:r>
     </w:p>
-    <w:p>
-      <w:bookmarkStart w:id="0" w:name="_GoBack"/>
-      <w:bookmarkEnd w:id="0"/>
-    </w:p>
+    <w:p/>
     <w:sectPr>
       <w:pgSz w:w="11906" w:h="16838"/>
       <w:pgMar w:top="1440" w:right="1440" w:bottom="1440" w:left="1440" w:header="708" w:footer="708" w:gutter="0"/>
@@ -3648,6 +6100,7 @@
   <w:style w:type="character" w:default="1" w:styleId="DefaultParagraphFont">
     <w:name w:val="Default Paragraph Font"/>
     <w:uiPriority w:val="1"/>
+    <w:semiHidden/>
     <w:unhideWhenUsed/>
   </w:style>
   <w:style w:type="table" w:default="1" w:styleId="TableNormal">
@@ -3871,6 +6324,23 @@
       <w:ind w:left="720"/>
       <w:contextualSpacing/>
     </w:pPr>
+  </w:style>
+  <w:style w:type="paragraph" w:styleId="Caption">
+    <w:name w:val="caption"/>
+    <w:basedOn w:val="Normal"/>
+    <w:next w:val="Normal"/>
+    <w:uiPriority w:val="35"/>
+    <w:unhideWhenUsed/>
+    <w:qFormat/>
+    <w:rsid w:val="00600F4D"/>
+    <w:pPr>
+      <w:spacing w:after="200" w:line="240" w:lineRule="auto"/>
+      <w:jc w:val="center"/>
+    </w:pPr>
+    <w:rPr>
+      <w:iCs/>
+      <w:szCs w:val="18"/>
+    </w:rPr>
   </w:style>
 </w:styles>
 </file>
@@ -4168,4 +6638,16 @@
     </a:ext>
   </a:extLst>
 </a:theme>
+</file>
+
+<file path=customXml/item1.xml><?xml version="1.0" encoding="utf-8"?>
+<b:Sources xmlns:b="http://schemas.openxmlformats.org/officeDocument/2006/bibliography" xmlns="http://schemas.openxmlformats.org/officeDocument/2006/bibliography" SelectedStyle="\APASixthEditionOfficeOnline.xsl" StyleName="APA" Version="6"/>
+</file>
+
+<file path=customXml/itemProps1.xml><?xml version="1.0" encoding="utf-8"?>
+<ds:datastoreItem xmlns:ds="http://schemas.openxmlformats.org/officeDocument/2006/customXml" ds:itemID="{1C6A2739-626F-4219-8137-C792A2031995}">
+  <ds:schemaRefs>
+    <ds:schemaRef ds:uri="http://schemas.openxmlformats.org/officeDocument/2006/bibliography"/>
+  </ds:schemaRefs>
+</ds:datastoreItem>
 </file>
</xml_diff>

<commit_message>
Tweaking the Lit. Sue=rvey
</commit_message>
<xml_diff>
--- a/Report/Literature Survey.docx
+++ b/Report/Literature Survey.docx
@@ -33,34 +33,48 @@
       </w:r>
     </w:p>
     <w:p>
+      <w:r>
+        <w:t>Solar power is readily useable in South Africa, with applications including: photovoltaic (PV) cells; domestic and swimming pool heating for the middle and upper class; industry applications; agriculture; and pumping of water in rural areas (Dept. of Energy, 2016). South Africa has an ideal climate for solar power applications</w:t>
+      </w:r>
+      <w:r>
+        <w:t xml:space="preserve"> with a lot of sunshine days, as well as a lot of daylight hours. Data from </w:t>
+      </w:r>
+      <w:proofErr w:type="spellStart"/>
+      <w:r>
+        <w:t>ClimaTemps</w:t>
+      </w:r>
+      <w:proofErr w:type="spellEnd"/>
+      <w:r>
+        <w:t xml:space="preserve"> (2016) can be seen in </w:t>
+      </w:r>
+      <w:r>
+        <w:fldChar w:fldCharType="begin"/>
+      </w:r>
+      <w:r>
+        <w:instrText xml:space="preserve"> REF _Ref476807270 \h  \* MERGEFORMAT </w:instrText>
+      </w:r>
+      <w:r>
+        <w:fldChar w:fldCharType="separate"/>
+      </w:r>
+      <w:r>
+        <w:t xml:space="preserve">Figure </w:t>
+      </w:r>
+      <w:r>
+        <w:rPr>
+          <w:noProof/>
+        </w:rPr>
+        <w:t>1</w:t>
+      </w:r>
+      <w:r>
+        <w:fldChar w:fldCharType="end"/>
+      </w:r>
+      <w:r>
+        <w:t>.</w:t>
+      </w:r>
+    </w:p>
+    <w:p>
       <w:pPr>
-        <w:rPr>
-          <w:color w:val="FF0000"/>
-        </w:rPr>
-      </w:pPr>
-      <w:r>
-        <w:t>Solar power is readily useable in South Africa, with applications including: photovoltaic (PV) cells; domestic and swimming pool heating for the middle and upper class; industry applications; agriculture; and pumping of water in rural areas (Dept. of Energy, 2016). South Africa has an ideal climate for solar power applications</w:t>
-      </w:r>
-      <w:r>
-        <w:t xml:space="preserve"> with a lot of sunshine days, as well as a lot of daylight hours. Data from </w:t>
-      </w:r>
-      <w:proofErr w:type="spellStart"/>
-      <w:r>
-        <w:t>ClimaTemps</w:t>
-      </w:r>
-      <w:proofErr w:type="spellEnd"/>
-      <w:r>
-        <w:t xml:space="preserve"> (2016) can be seen in </w:t>
-      </w:r>
-      <w:r>
-        <w:rPr>
-          <w:color w:val="FF0000"/>
-        </w:rPr>
-        <w:t>Figure 1.</w:t>
-      </w:r>
-    </w:p>
-    <w:p>
-      <w:pPr>
+        <w:keepNext/>
         <w:jc w:val="center"/>
       </w:pPr>
       <w:r>
@@ -112,6 +126,59 @@
       </w:r>
     </w:p>
     <w:p>
+      <w:pPr>
+        <w:pStyle w:val="Caption"/>
+      </w:pPr>
+      <w:bookmarkStart w:id="0" w:name="_Ref476807270"/>
+      <w:r>
+        <w:rPr>
+          <w:b/>
+        </w:rPr>
+        <w:t xml:space="preserve">Figure </w:t>
+      </w:r>
+      <w:r>
+        <w:rPr>
+          <w:b/>
+        </w:rPr>
+        <w:fldChar w:fldCharType="begin"/>
+      </w:r>
+      <w:r>
+        <w:rPr>
+          <w:b/>
+        </w:rPr>
+        <w:instrText xml:space="preserve"> SEQ Figure \* ARABIC </w:instrText>
+      </w:r>
+      <w:r>
+        <w:rPr>
+          <w:b/>
+        </w:rPr>
+        <w:fldChar w:fldCharType="separate"/>
+      </w:r>
+      <w:r>
+        <w:rPr>
+          <w:b/>
+          <w:noProof/>
+        </w:rPr>
+        <w:t>1</w:t>
+      </w:r>
+      <w:r>
+        <w:rPr>
+          <w:b/>
+        </w:rPr>
+        <w:fldChar w:fldCharType="end"/>
+      </w:r>
+      <w:bookmarkEnd w:id="0"/>
+      <w:r>
+        <w:rPr>
+          <w:b/>
+        </w:rPr>
+        <w:t>:</w:t>
+      </w:r>
+      <w:r>
+        <w:t xml:space="preserve"> An overview of the weather in Pretoria, South Africa.</w:t>
+      </w:r>
+    </w:p>
+    <w:p>
       <w:r>
         <w:lastRenderedPageBreak/>
         <w:t xml:space="preserve">Solar water heating systems can be active or passive. Active systems contain a pump or fluid moving device, that enables circulation of the heat storage fluid, between the storage tank and the collector. Passive systems rely on gravity or the natural convective tendency of a big bulk of water to circulate and spread the heat. Most systems that heat water with solar radiation are active systems. </w:t>
@@ -132,10 +199,7 @@
         <w:fldChar w:fldCharType="begin"/>
       </w:r>
       <w:r>
-        <w:instrText xml:space="preserve"> REF _Ref476770296 \h </w:instrText>
-      </w:r>
-      <w:r>
-        <w:instrText xml:space="preserve"> \* MERGEFORMAT </w:instrText>
+        <w:instrText xml:space="preserve"> REF _Ref476770296 \h  \* MERGEFORMAT </w:instrText>
       </w:r>
       <w:r>
         <w:fldChar w:fldCharType="separate"/>
@@ -220,7 +284,7 @@
       <w:pPr>
         <w:pStyle w:val="Caption"/>
       </w:pPr>
-      <w:bookmarkStart w:id="0" w:name="_Ref476770296"/>
+      <w:bookmarkStart w:id="1" w:name="_Ref476770296"/>
       <w:r>
         <w:rPr>
           <w:b/>
@@ -250,7 +314,7 @@
           <w:b/>
           <w:noProof/>
         </w:rPr>
-        <w:t>1</w:t>
+        <w:t>2</w:t>
       </w:r>
       <w:r>
         <w:rPr>
@@ -258,7 +322,7 @@
         </w:rPr>
         <w:fldChar w:fldCharType="end"/>
       </w:r>
-      <w:bookmarkEnd w:id="0"/>
+      <w:bookmarkEnd w:id="1"/>
       <w:r>
         <w:rPr>
           <w:b/>
@@ -334,12 +398,12 @@
         <w:rPr>
           <w:color w:val="FF0000"/>
         </w:rPr>
+        <w:instrText xml:space="preserve"> \* MERGEFORMAT </w:instrText>
       </w:r>
       <w:r>
         <w:rPr>
           <w:color w:val="FF0000"/>
         </w:rPr>
-        <w:instrText xml:space="preserve"> \* MERGEFORMAT </w:instrText>
       </w:r>
       <w:r>
         <w:rPr>
@@ -432,7 +496,7 @@
       <w:pPr>
         <w:pStyle w:val="Caption"/>
       </w:pPr>
-      <w:bookmarkStart w:id="1" w:name="_Ref476770377"/>
+      <w:bookmarkStart w:id="2" w:name="_Ref476770377"/>
       <w:r>
         <w:rPr>
           <w:b/>
@@ -462,81 +526,79 @@
           <w:b/>
           <w:noProof/>
         </w:rPr>
+        <w:t>3</w:t>
+      </w:r>
+      <w:r>
+        <w:rPr>
+          <w:b/>
+        </w:rPr>
+        <w:fldChar w:fldCharType="end"/>
+      </w:r>
+      <w:bookmarkEnd w:id="2"/>
+      <w:r>
+        <w:rPr>
+          <w:b/>
+        </w:rPr>
+        <w:t>:</w:t>
+      </w:r>
+      <w:r>
+        <w:t xml:space="preserve"> A wind speed and direction distribution for Pretoria, South Africa.</w:t>
+      </w:r>
+    </w:p>
+    <w:p>
+      <w:r>
+        <w:t xml:space="preserve">The most </w:t>
+      </w:r>
+      <w:r>
+        <w:t xml:space="preserve">notable observation in </w:t>
+      </w:r>
+      <w:r>
+        <w:rPr>
+          <w:color w:val="FF0000"/>
+        </w:rPr>
+        <w:fldChar w:fldCharType="begin"/>
+      </w:r>
+      <w:r>
+        <w:instrText xml:space="preserve"> REF _Ref476770377 \h </w:instrText>
+      </w:r>
+      <w:r>
+        <w:rPr>
+          <w:color w:val="FF0000"/>
+        </w:rPr>
+        <w:instrText xml:space="preserve"> \* MERGEFORMAT </w:instrText>
+      </w:r>
+      <w:r>
+        <w:rPr>
+          <w:color w:val="FF0000"/>
+        </w:rPr>
+      </w:r>
+      <w:r>
+        <w:rPr>
+          <w:color w:val="FF0000"/>
+        </w:rPr>
+        <w:fldChar w:fldCharType="separate"/>
+      </w:r>
+      <w:r>
+        <w:t xml:space="preserve">Figure </w:t>
+      </w:r>
+      <w:r>
+        <w:rPr>
+          <w:noProof/>
+        </w:rPr>
         <w:t>2</w:t>
       </w:r>
       <w:r>
         <w:rPr>
-          <w:b/>
+          <w:color w:val="FF0000"/>
         </w:rPr>
         <w:fldChar w:fldCharType="end"/>
       </w:r>
-      <w:bookmarkEnd w:id="1"/>
-      <w:r>
-        <w:rPr>
-          <w:b/>
-        </w:rPr>
-        <w:t>:</w:t>
-      </w:r>
-      <w:r>
-        <w:t xml:space="preserve"> A wind speed and direction distribution for Pretoria, South Africa.</w:t>
-      </w:r>
-    </w:p>
-    <w:p>
-      <w:r>
-        <w:t xml:space="preserve">The most </w:t>
-      </w:r>
-      <w:r>
-        <w:t xml:space="preserve">notable observation in </w:t>
-      </w:r>
-      <w:r>
-        <w:rPr>
-          <w:color w:val="FF0000"/>
-        </w:rPr>
-        <w:fldChar w:fldCharType="begin"/>
-      </w:r>
-      <w:r>
-        <w:instrText xml:space="preserve"> REF _Ref476770377 \h </w:instrText>
-      </w:r>
-      <w:r>
-        <w:rPr>
-          <w:color w:val="FF0000"/>
-        </w:rPr>
-      </w:r>
-      <w:r>
-        <w:rPr>
-          <w:color w:val="FF0000"/>
-        </w:rPr>
-        <w:instrText xml:space="preserve"> \* MERGEFORMAT </w:instrText>
-      </w:r>
-      <w:r>
-        <w:rPr>
-          <w:color w:val="FF0000"/>
-        </w:rPr>
-        <w:fldChar w:fldCharType="separate"/>
-      </w:r>
-      <w:r>
-        <w:t xml:space="preserve">Figure </w:t>
-      </w:r>
-      <w:r>
-        <w:rPr>
-          <w:noProof/>
-        </w:rPr>
-        <w:t>2</w:t>
-      </w:r>
-      <w:r>
-        <w:rPr>
-          <w:color w:val="FF0000"/>
-        </w:rPr>
-        <w:fldChar w:fldCharType="end"/>
-      </w:r>
       <w:r>
         <w:t xml:space="preserve">, is the low </w:t>
       </w:r>
       <w:r>
         <w:t>average wind velocity (a mere 2 </w:t>
       </w:r>
-      <w:bookmarkStart w:id="2" w:name="_GoBack"/>
-      <w:bookmarkEnd w:id="2"/>
       <w:r>
         <w:t xml:space="preserve">m/s). This is very advantageous for setting up a solar farm in the Pretoria region. </w:t>
       </w:r>
@@ -580,7 +642,42 @@
         <w:rPr>
           <w:color w:val="FF0000"/>
         </w:rPr>
-        <w:t>Figure 1</w:t>
+        <w:fldChar w:fldCharType="begin"/>
+      </w:r>
+      <w:r>
+        <w:instrText xml:space="preserve"> REF _Ref476807405 \h </w:instrText>
+      </w:r>
+      <w:r>
+        <w:rPr>
+          <w:color w:val="FF0000"/>
+        </w:rPr>
+        <w:instrText xml:space="preserve"> \* MERGEFORMAT </w:instrText>
+      </w:r>
+      <w:r>
+        <w:rPr>
+          <w:color w:val="FF0000"/>
+        </w:rPr>
+      </w:r>
+      <w:r>
+        <w:rPr>
+          <w:color w:val="FF0000"/>
+        </w:rPr>
+        <w:fldChar w:fldCharType="separate"/>
+      </w:r>
+      <w:r>
+        <w:t xml:space="preserve">Figure </w:t>
+      </w:r>
+      <w:r>
+        <w:rPr>
+          <w:noProof/>
+        </w:rPr>
+        <w:t>5</w:t>
+      </w:r>
+      <w:r>
+        <w:rPr>
+          <w:color w:val="FF0000"/>
+        </w:rPr>
+        <w:fldChar w:fldCharType="end"/>
       </w:r>
       <w:r>
         <w:t xml:space="preserve"> (</w:t>
@@ -595,9 +692,284 @@
       </w:r>
     </w:p>
     <w:p>
-      <w:r>
+      <w:pPr>
+        <w:keepNext/>
+      </w:pPr>
+      <w:r>
+        <w:rPr>
+          <w:noProof/>
+          <w:lang w:eastAsia="en-ZA"/>
+        </w:rPr>
         <w:lastRenderedPageBreak/>
-        <w:t>For simplicity in modelling there are a few types of irradiations that are measured. They are the Direct Normal Irradiance (DNI), the Diffuse Horizontal Irradiance (DHI), and the Global Horizontal Irradiance (GHI).</w:t>
+        <w:drawing>
+          <wp:inline distT="0" distB="0" distL="0" distR="0">
+            <wp:extent cx="5731510" cy="3321050"/>
+            <wp:effectExtent l="0" t="0" r="2540" b="0"/>
+            <wp:docPr id="5" name="Picture 5"/>
+            <wp:cNvGraphicFramePr>
+              <a:graphicFrameLocks xmlns:a="http://schemas.openxmlformats.org/drawingml/2006/main" noChangeAspect="1"/>
+            </wp:cNvGraphicFramePr>
+            <a:graphic xmlns:a="http://schemas.openxmlformats.org/drawingml/2006/main">
+              <a:graphicData uri="http://schemas.openxmlformats.org/drawingml/2006/picture">
+                <pic:pic xmlns:pic="http://schemas.openxmlformats.org/drawingml/2006/picture">
+                  <pic:nvPicPr>
+                    <pic:cNvPr id="5" name="20170302_150008.jpg"/>
+                    <pic:cNvPicPr/>
+                  </pic:nvPicPr>
+                  <pic:blipFill>
+                    <a:blip r:embed="rId9" cstate="print">
+                      <a:extLst>
+                        <a:ext uri="{28A0092B-C50C-407E-A947-70E740481C1C}">
+                          <a14:useLocalDpi xmlns:a14="http://schemas.microsoft.com/office/drawing/2010/main" val="0"/>
+                        </a:ext>
+                      </a:extLst>
+                    </a:blip>
+                    <a:stretch>
+                      <a:fillRect/>
+                    </a:stretch>
+                  </pic:blipFill>
+                  <pic:spPr>
+                    <a:xfrm>
+                      <a:off x="0" y="0"/>
+                      <a:ext cx="5731510" cy="3321050"/>
+                    </a:xfrm>
+                    <a:prstGeom prst="rect">
+                      <a:avLst/>
+                    </a:prstGeom>
+                  </pic:spPr>
+                </pic:pic>
+              </a:graphicData>
+            </a:graphic>
+          </wp:inline>
+        </w:drawing>
+      </w:r>
+    </w:p>
+    <w:p>
+      <w:pPr>
+        <w:pStyle w:val="Caption"/>
+        <w:ind w:left="1440" w:hanging="1440"/>
+        <w:jc w:val="left"/>
+      </w:pPr>
+      <w:bookmarkStart w:id="3" w:name="_Ref477500299"/>
+      <w:r>
+        <w:rPr>
+          <w:b/>
+        </w:rPr>
+        <w:t xml:space="preserve">Figure </w:t>
+      </w:r>
+      <w:r>
+        <w:rPr>
+          <w:b/>
+        </w:rPr>
+        <w:fldChar w:fldCharType="begin"/>
+      </w:r>
+      <w:r>
+        <w:rPr>
+          <w:b/>
+        </w:rPr>
+        <w:instrText xml:space="preserve"> SEQ Figure \* ARABIC </w:instrText>
+      </w:r>
+      <w:r>
+        <w:rPr>
+          <w:b/>
+        </w:rPr>
+        <w:fldChar w:fldCharType="separate"/>
+      </w:r>
+      <w:r>
+        <w:rPr>
+          <w:b/>
+          <w:noProof/>
+        </w:rPr>
+        <w:t>4</w:t>
+      </w:r>
+      <w:r>
+        <w:rPr>
+          <w:b/>
+        </w:rPr>
+        <w:fldChar w:fldCharType="end"/>
+      </w:r>
+      <w:bookmarkEnd w:id="3"/>
+      <w:r>
+        <w:rPr>
+          <w:b/>
+        </w:rPr>
+        <w:t>:</w:t>
+      </w:r>
+      <w:r>
+        <w:t xml:space="preserve"> </w:t>
+      </w:r>
+      <w:r>
+        <w:tab/>
+        <w:t>The angle the sun makes to the horizontal throughout the year in California, United States of America.</w:t>
+      </w:r>
+    </w:p>
+    <w:p>
+      <w:r>
+        <w:t>There are several different ways to measure the incoming radiation on a surface. The three most common measurements are the Direct Normal Irradiance (DNI), Diffuse Horizontal Irradiance (DHI), and the Global Horizontal Irradiance (GHI).</w:t>
+      </w:r>
+    </w:p>
+    <w:p>
+      <w:r>
+        <w:t>DNI is the radiation perpendicular to the surface of the irradiated surface. DHI is irradiance from the scattered light in the atmosphere. A relationship between the three irradiance quantities is</w:t>
+      </w:r>
+    </w:p>
+    <w:tbl>
+      <w:tblPr>
+        <w:tblStyle w:val="TableGrid"/>
+        <w:tblW w:w="0" w:type="auto"/>
+        <w:tblBorders>
+          <w:top w:val="none" w:sz="0" w:space="0" w:color="auto"/>
+          <w:left w:val="none" w:sz="0" w:space="0" w:color="auto"/>
+          <w:bottom w:val="none" w:sz="0" w:space="0" w:color="auto"/>
+          <w:right w:val="none" w:sz="0" w:space="0" w:color="auto"/>
+          <w:insideH w:val="none" w:sz="0" w:space="0" w:color="auto"/>
+          <w:insideV w:val="none" w:sz="0" w:space="0" w:color="auto"/>
+        </w:tblBorders>
+        <w:tblLook w:val="04A0" w:firstRow="1" w:lastRow="0" w:firstColumn="1" w:lastColumn="0" w:noHBand="0" w:noVBand="1"/>
+      </w:tblPr>
+      <w:tblGrid>
+        <w:gridCol w:w="704"/>
+        <w:gridCol w:w="7513"/>
+        <w:gridCol w:w="799"/>
+      </w:tblGrid>
+      <w:tr>
+        <w:tc>
+          <w:tcPr>
+            <w:tcW w:w="704" w:type="dxa"/>
+          </w:tcPr>
+          <w:p/>
+        </w:tc>
+        <w:tc>
+          <w:tcPr>
+            <w:tcW w:w="7513" w:type="dxa"/>
+          </w:tcPr>
+          <w:p>
+            <w:pPr>
+              <w:jc w:val="center"/>
+            </w:pPr>
+            <m:oMathPara>
+              <m:oMath>
+                <m:r>
+                  <m:rPr>
+                    <m:sty m:val="p"/>
+                  </m:rPr>
+                  <w:rPr>
+                    <w:rFonts w:ascii="Cambria Math" w:hAnsi="Cambria Math"/>
+                  </w:rPr>
+                  <m:t>GHI=DNIcos</m:t>
+                </m:r>
+                <m:r>
+                  <w:rPr>
+                    <w:rFonts w:ascii="Cambria Math" w:hAnsi="Cambria Math"/>
+                  </w:rPr>
+                  <m:t>θ</m:t>
+                </m:r>
+                <m:r>
+                  <m:rPr>
+                    <m:sty m:val="p"/>
+                  </m:rPr>
+                  <w:rPr>
+                    <w:rFonts w:ascii="Cambria Math" w:hAnsi="Cambria Math"/>
+                  </w:rPr>
+                  <m:t>+DHI</m:t>
+                </m:r>
+              </m:oMath>
+            </m:oMathPara>
+          </w:p>
+        </w:tc>
+        <w:tc>
+          <w:tcPr>
+            <w:tcW w:w="799" w:type="dxa"/>
+          </w:tcPr>
+          <w:p>
+            <w:pPr>
+              <w:jc w:val="center"/>
+            </w:pPr>
+            <w:r>
+              <w:t>(</w:t>
+            </w:r>
+            <w:fldSimple w:instr=" SEQ Equation \* MERGEFORMAT ">
+              <w:r>
+                <w:rPr>
+                  <w:noProof/>
+                </w:rPr>
+                <w:t>1</w:t>
+              </w:r>
+            </w:fldSimple>
+            <w:r>
+              <w:t>)</w:t>
+            </w:r>
+          </w:p>
+        </w:tc>
+      </w:tr>
+    </w:tbl>
+    <w:p>
+      <w:r>
+        <w:t xml:space="preserve">where </w:t>
+      </w:r>
+      <m:oMath>
+        <m:r>
+          <w:rPr>
+            <w:rFonts w:ascii="Cambria Math" w:hAnsi="Cambria Math"/>
+          </w:rPr>
+          <m:t>θ</m:t>
+        </m:r>
+      </m:oMath>
+      <w:r>
+        <w:rPr>
+          <w:rFonts w:eastAsiaTheme="minorEastAsia"/>
+        </w:rPr>
+        <w:t xml:space="preserve"> is the angle between the sun and the normal line of the irradiate surface, the graph in </w:t>
+      </w:r>
+      <w:r>
+        <w:rPr>
+          <w:rFonts w:eastAsiaTheme="minorEastAsia"/>
+        </w:rPr>
+        <w:fldChar w:fldCharType="begin"/>
+      </w:r>
+      <w:r>
+        <w:rPr>
+          <w:rFonts w:eastAsiaTheme="minorEastAsia"/>
+        </w:rPr>
+        <w:instrText xml:space="preserve"> REF _Ref477500299 \h </w:instrText>
+      </w:r>
+      <w:r>
+        <w:rPr>
+          <w:rFonts w:eastAsiaTheme="minorEastAsia"/>
+        </w:rPr>
+      </w:r>
+      <w:r>
+        <w:rPr>
+          <w:rFonts w:eastAsiaTheme="minorEastAsia"/>
+        </w:rPr>
+        <w:instrText xml:space="preserve"> \* MERGEFORMAT </w:instrText>
+      </w:r>
+      <w:r>
+        <w:rPr>
+          <w:rFonts w:eastAsiaTheme="minorEastAsia"/>
+        </w:rPr>
+        <w:fldChar w:fldCharType="separate"/>
+      </w:r>
+      <w:r>
+        <w:t xml:space="preserve">Figure </w:t>
+      </w:r>
+      <w:r>
+        <w:rPr>
+          <w:noProof/>
+        </w:rPr>
+        <w:t>4</w:t>
+      </w:r>
+      <w:r>
+        <w:rPr>
+          <w:rFonts w:eastAsiaTheme="minorEastAsia"/>
+        </w:rPr>
+        <w:fldChar w:fldCharType="end"/>
+      </w:r>
+      <w:r>
+        <w:rPr>
+          <w:rFonts w:eastAsiaTheme="minorEastAsia"/>
+        </w:rPr>
+        <w:t xml:space="preserve"> is of some relevance in the calculation of this angle. Mostly this angle is measured and lumped into the GHI. The GHI is therefore the irradiance value that is of use when modelling a collector.</w:t>
       </w:r>
     </w:p>
     <w:p>
@@ -646,7 +1018,11 @@
     </w:p>
     <w:p>
       <w:r>
-        <w:t>Made from a thin sheet of aluminium, with a coating of a highly selective material that is very efficient at absorbing solar radiation, the absorber plate’s main purpose is to convert the incident radiation to effective heat that can be transferred to the water (or another working fluid). The welding between the copper pipes and the aluminium sheet is usually done ultrasonically, in order to weld joint with very low thermal resistance.</w:t>
+        <w:t xml:space="preserve">Made from a thin sheet of aluminium, with a coating of a highly selective material that is very efficient at absorbing solar radiation, the absorber plate’s main purpose is </w:t>
+      </w:r>
+      <w:r>
+        <w:lastRenderedPageBreak/>
+        <w:t>to convert the incident radiation to effective heat that can be transferred to the water (or another working fluid). The welding between the copper pipes and the aluminium sheet is usually done ultrasonically, in order to weld joint with very low thermal resistance.</w:t>
       </w:r>
     </w:p>
     <w:p>
@@ -713,7 +1089,42 @@
         <w:rPr>
           <w:color w:val="FF0000"/>
         </w:rPr>
-        <w:t>Figure 2</w:t>
+        <w:fldChar w:fldCharType="begin"/>
+      </w:r>
+      <w:r>
+        <w:instrText xml:space="preserve"> REF _Ref476807405 \h </w:instrText>
+      </w:r>
+      <w:r>
+        <w:rPr>
+          <w:color w:val="FF0000"/>
+        </w:rPr>
+        <w:instrText xml:space="preserve"> \* MERGEFORMAT </w:instrText>
+      </w:r>
+      <w:r>
+        <w:rPr>
+          <w:color w:val="FF0000"/>
+        </w:rPr>
+      </w:r>
+      <w:r>
+        <w:rPr>
+          <w:color w:val="FF0000"/>
+        </w:rPr>
+        <w:fldChar w:fldCharType="separate"/>
+      </w:r>
+      <w:r>
+        <w:t xml:space="preserve">Figure </w:t>
+      </w:r>
+      <w:r>
+        <w:rPr>
+          <w:noProof/>
+        </w:rPr>
+        <w:t>4</w:t>
+      </w:r>
+      <w:r>
+        <w:rPr>
+          <w:color w:val="FF0000"/>
+        </w:rPr>
+        <w:fldChar w:fldCharType="end"/>
       </w:r>
       <w:r>
         <w:t xml:space="preserve">. </w:t>
@@ -721,6 +1132,7 @@
     </w:p>
     <w:p>
       <w:pPr>
+        <w:keepNext/>
         <w:jc w:val="center"/>
       </w:pPr>
       <w:r>
@@ -745,7 +1157,7 @@
                     <pic:cNvPicPr/>
                   </pic:nvPicPr>
                   <pic:blipFill>
-                    <a:blip r:embed="rId9">
+                    <a:blip r:embed="rId10">
                       <a:extLst>
                         <a:ext uri="{28A0092B-C50C-407E-A947-70E740481C1C}">
                           <a14:useLocalDpi xmlns:a14="http://schemas.microsoft.com/office/drawing/2010/main" val="0"/>
@@ -770,6 +1182,59 @@
             </a:graphic>
           </wp:inline>
         </w:drawing>
+      </w:r>
+    </w:p>
+    <w:p>
+      <w:pPr>
+        <w:pStyle w:val="Caption"/>
+      </w:pPr>
+      <w:bookmarkStart w:id="4" w:name="_Ref476807405"/>
+      <w:r>
+        <w:rPr>
+          <w:b/>
+        </w:rPr>
+        <w:t xml:space="preserve">Figure </w:t>
+      </w:r>
+      <w:r>
+        <w:rPr>
+          <w:b/>
+        </w:rPr>
+        <w:fldChar w:fldCharType="begin"/>
+      </w:r>
+      <w:r>
+        <w:rPr>
+          <w:b/>
+        </w:rPr>
+        <w:instrText xml:space="preserve"> SEQ Figure \* ARABIC </w:instrText>
+      </w:r>
+      <w:r>
+        <w:rPr>
+          <w:b/>
+        </w:rPr>
+        <w:fldChar w:fldCharType="separate"/>
+      </w:r>
+      <w:r>
+        <w:rPr>
+          <w:b/>
+          <w:noProof/>
+        </w:rPr>
+        <w:t>5</w:t>
+      </w:r>
+      <w:r>
+        <w:rPr>
+          <w:b/>
+        </w:rPr>
+        <w:fldChar w:fldCharType="end"/>
+      </w:r>
+      <w:bookmarkEnd w:id="4"/>
+      <w:r>
+        <w:rPr>
+          <w:b/>
+        </w:rPr>
+        <w:t>:</w:t>
+      </w:r>
+      <w:r>
+        <w:t xml:space="preserve"> A thermal network analysis of a flat plate solar collector.</w:t>
       </w:r>
     </w:p>
     <w:p>
@@ -1224,10 +1689,60 @@
         <w:t xml:space="preserve">, 2011). For more information regarding the heat transfer coefficients refer to </w:t>
       </w:r>
       <w:r>
+        <w:t xml:space="preserve">Section </w:t>
+      </w:r>
+      <w:r>
         <w:rPr>
           <w:color w:val="FF0000"/>
         </w:rPr>
-        <w:t>Section ?? and Appendix ??</w:t>
+        <w:fldChar w:fldCharType="begin"/>
+      </w:r>
+      <w:r>
+        <w:instrText xml:space="preserve"> REF _Ref477501926 \r \h </w:instrText>
+      </w:r>
+      <w:r>
+        <w:rPr>
+          <w:color w:val="FF0000"/>
+        </w:rPr>
+      </w:r>
+      <w:r>
+        <w:rPr>
+          <w:color w:val="FF0000"/>
+        </w:rPr>
+        <w:fldChar w:fldCharType="separate"/>
+      </w:r>
+      <w:r>
+        <w:t>1.6</w:t>
+      </w:r>
+      <w:r>
+        <w:rPr>
+          <w:color w:val="FF0000"/>
+        </w:rPr>
+        <w:fldChar w:fldCharType="end"/>
+      </w:r>
+      <w:r>
+        <w:rPr>
+          <w:color w:val="FF0000"/>
+        </w:rPr>
+        <w:t xml:space="preserve"> </w:t>
+      </w:r>
+      <w:r>
+        <w:t xml:space="preserve">and </w:t>
+      </w:r>
+      <w:r>
+        <w:fldChar w:fldCharType="begin"/>
+      </w:r>
+      <w:r>
+        <w:instrText xml:space="preserve"> REF _Ref477501961 \h </w:instrText>
+      </w:r>
+      <w:r>
+        <w:fldChar w:fldCharType="separate"/>
+      </w:r>
+      <w:r>
+        <w:t>Appendix</w:t>
+      </w:r>
+      <w:r>
+        <w:fldChar w:fldCharType="end"/>
       </w:r>
       <w:r>
         <w:t>.</w:t>
@@ -1907,19 +2422,49 @@
         <w:rPr>
           <w:color w:val="FF0000"/>
         </w:rPr>
-        <w:t>Appendix ??</w:t>
+        <w:fldChar w:fldCharType="begin"/>
+      </w:r>
+      <w:r>
+        <w:instrText xml:space="preserve"> REF _Ref477501961 \h </w:instrText>
+      </w:r>
+      <w:r>
+        <w:rPr>
+          <w:color w:val="FF0000"/>
+        </w:rPr>
+      </w:r>
+      <w:r>
+        <w:rPr>
+          <w:color w:val="FF0000"/>
+        </w:rPr>
+        <w:fldChar w:fldCharType="separate"/>
+      </w:r>
+      <w:r>
+        <w:t>Appendix</w:t>
+      </w:r>
+      <w:r>
+        <w:rPr>
+          <w:color w:val="FF0000"/>
+        </w:rPr>
+        <w:fldChar w:fldCharType="end"/>
       </w:r>
       <w:r>
         <w:t>.</w:t>
       </w:r>
+      <w:bookmarkStart w:id="5" w:name="_Ref477501926"/>
+      <w:bookmarkStart w:id="6" w:name="_GoBack"/>
+      <w:bookmarkEnd w:id="6"/>
     </w:p>
     <w:p>
       <w:pPr>
         <w:pStyle w:val="Heading2"/>
       </w:pPr>
       <w:r>
+        <w:t xml:space="preserve"> </w:t>
+      </w:r>
+      <w:r>
         <w:t>Convective heat transfer coefficients</w:t>
       </w:r>
+      <w:bookmarkEnd w:id="5"/>
     </w:p>
     <w:p>
       <w:r>
@@ -1948,16 +2493,7 @@
       </w:r>
       <w:proofErr w:type="spellEnd"/>
       <w:r>
-        <w:t xml:space="preserve"> </w:t>
-      </w:r>
-      <w:r>
-        <w:t>(</w:t>
-      </w:r>
-      <w:r>
-        <w:t>2011)</w:t>
-      </w:r>
-      <w:r>
-        <w:t>.</w:t>
+        <w:t xml:space="preserve"> (2011).</w:t>
       </w:r>
     </w:p>
     <w:p>
@@ -2795,13 +3331,7 @@
                   <w:rPr>
                     <w:rFonts w:ascii="Cambria Math" w:hAnsi="Cambria Math"/>
                   </w:rPr>
-                  <m:t>=</m:t>
-                </m:r>
-                <m:r>
-                  <w:rPr>
-                    <w:rFonts w:ascii="Cambria Math" w:hAnsi="Cambria Math"/>
-                  </w:rPr>
-                  <m:t>3.66</m:t>
+                  <m:t>=3.66</m:t>
                 </m:r>
               </m:oMath>
             </m:oMathPara>
@@ -3659,7 +4189,7 @@
             <w:pPr>
               <w:jc w:val="center"/>
             </w:pPr>
-            <w:bookmarkStart w:id="3" w:name="_Ref476769876"/>
+            <w:bookmarkStart w:id="7" w:name="_Ref476769876"/>
             <w:r>
               <w:t>(</w:t>
             </w:r>
@@ -3674,7 +4204,7 @@
             <w:r>
               <w:t>)</w:t>
             </w:r>
-            <w:bookmarkEnd w:id="3"/>
+            <w:bookmarkEnd w:id="7"/>
           </w:p>
         </w:tc>
       </w:tr>
@@ -3851,7 +4381,7 @@
             <w:pPr>
               <w:jc w:val="center"/>
             </w:pPr>
-            <w:bookmarkStart w:id="4" w:name="_Ref476769896"/>
+            <w:bookmarkStart w:id="8" w:name="_Ref476769896"/>
             <w:r>
               <w:t>(</w:t>
             </w:r>
@@ -3866,7 +4396,7 @@
             <w:r>
               <w:t>)</w:t>
             </w:r>
-            <w:bookmarkEnd w:id="4"/>
+            <w:bookmarkEnd w:id="8"/>
           </w:p>
         </w:tc>
       </w:tr>
@@ -4926,6 +5456,18 @@
     </w:p>
     <w:p>
       <w:pPr>
+        <w:pStyle w:val="ListParagraph"/>
+        <w:numPr>
+          <w:ilvl w:val="0"/>
+          <w:numId w:val="2"/>
+        </w:numPr>
+      </w:pPr>
+      <w:r>
+        <w:t>No temperature drop over the glass panel and the absorber plate to the insides of the tubes.</w:t>
+      </w:r>
+    </w:p>
+    <w:p>
+      <w:pPr>
         <w:pStyle w:val="Heading2"/>
       </w:pPr>
       <w:r>
@@ -4961,7 +5503,11 @@
         <w:t>a partial volume approach</w:t>
       </w:r>
       <w:r>
-        <w:t xml:space="preserve"> is used</w:t>
+        <w:t xml:space="preserve"> is </w:t>
+      </w:r>
+      <w:r>
+        <w:lastRenderedPageBreak/>
+        <w:t>used</w:t>
       </w:r>
       <w:r>
         <w:t xml:space="preserve">, solving the time differential in several nodes, serving as the length dependant differential. Nearly all of the heat transfer calculations were done using </w:t>
@@ -4972,11 +5518,7 @@
       </w:r>
       <w:proofErr w:type="spellEnd"/>
       <w:r>
-        <w:t xml:space="preserve"> &amp; </w:t>
-      </w:r>
-      <w:r>
-        <w:lastRenderedPageBreak/>
-        <w:t>Beckman (2006) as a guideline. The maximum error over two two-hour testing periods was 4.5 %. His model performed a lot worse in windy conditions, than in still atmosphere conditions. The efficiency of the collector was not calculated.</w:t>
+        <w:t xml:space="preserve"> &amp; Beckman (2006) as a guideline. The maximum error over two two-hour testing periods was 4.5 %. His model performed a lot worse in windy conditions, than in still atmosphere conditions. The efficiency of the collector was not calculated.</w:t>
       </w:r>
     </w:p>
     <w:p>
@@ -5050,6 +5592,25 @@
     <w:p>
       <w:proofErr w:type="spellStart"/>
       <w:r>
+        <w:t>Aktamis</w:t>
+      </w:r>
+      <w:proofErr w:type="spellEnd"/>
+      <w:r>
+        <w:t xml:space="preserve">, H (2011) “Determining energy saving behaviour and energy awareness of secondary school students according to socio-demographic characteristics”, </w:t>
+      </w:r>
+      <w:r>
+        <w:rPr>
+          <w:i/>
+        </w:rPr>
+        <w:t>Educational Research and Reviews</w:t>
+      </w:r>
+      <w:r>
+        <w:t>, 6(3), 243 – 250.</w:t>
+      </w:r>
+    </w:p>
+    <w:p>
+      <w:proofErr w:type="spellStart"/>
+      <w:r>
         <w:t>Duffie</w:t>
       </w:r>
       <w:proofErr w:type="spellEnd"/>
@@ -5228,6 +5789,1663 @@
         <w:t>, 106(2017), 24 – 36.</w:t>
       </w:r>
     </w:p>
+    <w:p>
+      <w:proofErr w:type="spellStart"/>
+      <w:r>
+        <w:rPr>
+          <w:rFonts w:cs="Arial"/>
+        </w:rPr>
+        <w:t>Ḉ</w:t>
+      </w:r>
+      <w:r>
+        <w:t>engel</w:t>
+      </w:r>
+      <w:proofErr w:type="spellEnd"/>
+      <w:r>
+        <w:t xml:space="preserve">, YA and </w:t>
+      </w:r>
+      <w:proofErr w:type="spellStart"/>
+      <w:r>
+        <w:t>Ghajar</w:t>
+      </w:r>
+      <w:proofErr w:type="spellEnd"/>
+      <w:r>
+        <w:t xml:space="preserve">, AJ (2011) </w:t>
+      </w:r>
+      <w:r>
+        <w:rPr>
+          <w:i/>
+        </w:rPr>
+        <w:t>Heat and Mass Transfer: Fundamentals and Applications</w:t>
+      </w:r>
+      <w:r>
+        <w:t>, McGraw-Hill, New York.</w:t>
+      </w:r>
+    </w:p>
+    <w:p>
+      <w:r>
+        <w:br w:type="page"/>
+      </w:r>
+    </w:p>
+    <w:p>
+      <w:pPr>
+        <w:pStyle w:val="Heading1"/>
+        <w:numPr>
+          <w:ilvl w:val="0"/>
+          <w:numId w:val="0"/>
+        </w:numPr>
+        <w:ind w:left="432"/>
+      </w:pPr>
+      <w:bookmarkStart w:id="9" w:name="_Ref477501961"/>
+      <w:r>
+        <w:lastRenderedPageBreak/>
+        <w:t>Appendix</w:t>
+      </w:r>
+      <w:bookmarkEnd w:id="9"/>
+    </w:p>
+    <w:tbl>
+      <w:tblPr>
+        <w:tblW w:w="9498" w:type="dxa"/>
+        <w:jc w:val="center"/>
+        <w:tblLook w:val="04A0" w:firstRow="1" w:lastRow="0" w:firstColumn="1" w:lastColumn="0" w:noHBand="0" w:noVBand="1"/>
+      </w:tblPr>
+      <w:tblGrid>
+        <w:gridCol w:w="1560"/>
+        <w:gridCol w:w="1560"/>
+        <w:gridCol w:w="1417"/>
+        <w:gridCol w:w="1849"/>
+        <w:gridCol w:w="1084"/>
+        <w:gridCol w:w="2028"/>
+      </w:tblGrid>
+      <w:tr>
+        <w:trPr>
+          <w:trHeight w:val="300"/>
+          <w:jc w:val="center"/>
+        </w:trPr>
+        <w:tc>
+          <w:tcPr>
+            <w:tcW w:w="1560" w:type="dxa"/>
+            <w:tcBorders>
+              <w:top w:val="single" w:sz="4" w:space="0" w:color="auto"/>
+              <w:bottom w:val="single" w:sz="4" w:space="0" w:color="auto"/>
+            </w:tcBorders>
+            <w:shd w:val="clear" w:color="auto" w:fill="auto"/>
+            <w:noWrap/>
+            <w:vAlign w:val="bottom"/>
+            <w:hideMark/>
+          </w:tcPr>
+          <w:p>
+            <w:pPr>
+              <w:spacing w:after="0" w:line="240" w:lineRule="auto"/>
+              <w:jc w:val="center"/>
+              <w:rPr>
+                <w:rFonts w:eastAsia="Times New Roman" w:cs="Arial"/>
+                <w:szCs w:val="24"/>
+                <w:lang w:eastAsia="en-ZA"/>
+              </w:rPr>
+            </w:pPr>
+          </w:p>
+        </w:tc>
+        <w:tc>
+          <w:tcPr>
+            <w:tcW w:w="1560" w:type="dxa"/>
+            <w:tcBorders>
+              <w:top w:val="single" w:sz="4" w:space="0" w:color="auto"/>
+              <w:bottom w:val="single" w:sz="4" w:space="0" w:color="auto"/>
+            </w:tcBorders>
+            <w:shd w:val="clear" w:color="auto" w:fill="auto"/>
+            <w:noWrap/>
+            <w:vAlign w:val="bottom"/>
+            <w:hideMark/>
+          </w:tcPr>
+          <w:p>
+            <w:pPr>
+              <w:spacing w:after="0" w:line="240" w:lineRule="auto"/>
+              <w:jc w:val="center"/>
+              <w:rPr>
+                <w:rFonts w:eastAsia="Times New Roman" w:cs="Arial"/>
+                <w:color w:val="000000"/>
+                <w:szCs w:val="24"/>
+                <w:lang w:eastAsia="en-ZA"/>
+              </w:rPr>
+            </w:pPr>
+            <w:r>
+              <w:rPr>
+                <w:rFonts w:eastAsia="Times New Roman" w:cs="Arial"/>
+                <w:color w:val="000000"/>
+                <w:szCs w:val="24"/>
+                <w:lang w:eastAsia="en-ZA"/>
+              </w:rPr>
+              <w:t>Air</w:t>
+            </w:r>
+          </w:p>
+        </w:tc>
+        <w:tc>
+          <w:tcPr>
+            <w:tcW w:w="1417" w:type="dxa"/>
+            <w:tcBorders>
+              <w:top w:val="single" w:sz="4" w:space="0" w:color="auto"/>
+              <w:bottom w:val="single" w:sz="4" w:space="0" w:color="auto"/>
+            </w:tcBorders>
+            <w:shd w:val="clear" w:color="auto" w:fill="auto"/>
+            <w:noWrap/>
+            <w:vAlign w:val="bottom"/>
+            <w:hideMark/>
+          </w:tcPr>
+          <w:p>
+            <w:pPr>
+              <w:spacing w:after="0" w:line="240" w:lineRule="auto"/>
+              <w:jc w:val="center"/>
+              <w:rPr>
+                <w:rFonts w:eastAsia="Times New Roman" w:cs="Arial"/>
+                <w:color w:val="000000"/>
+                <w:szCs w:val="24"/>
+                <w:lang w:eastAsia="en-ZA"/>
+              </w:rPr>
+            </w:pPr>
+            <w:r>
+              <w:rPr>
+                <w:rFonts w:eastAsia="Times New Roman" w:cs="Arial"/>
+                <w:color w:val="000000"/>
+                <w:szCs w:val="24"/>
+                <w:lang w:eastAsia="en-ZA"/>
+              </w:rPr>
+              <w:t>Water</w:t>
+            </w:r>
+          </w:p>
+        </w:tc>
+        <w:tc>
+          <w:tcPr>
+            <w:tcW w:w="1849" w:type="dxa"/>
+            <w:tcBorders>
+              <w:top w:val="single" w:sz="4" w:space="0" w:color="auto"/>
+              <w:bottom w:val="single" w:sz="4" w:space="0" w:color="auto"/>
+            </w:tcBorders>
+            <w:shd w:val="clear" w:color="auto" w:fill="auto"/>
+            <w:noWrap/>
+            <w:vAlign w:val="bottom"/>
+            <w:hideMark/>
+          </w:tcPr>
+          <w:p>
+            <w:pPr>
+              <w:spacing w:after="0" w:line="240" w:lineRule="auto"/>
+              <w:jc w:val="center"/>
+              <w:rPr>
+                <w:rFonts w:eastAsia="Times New Roman" w:cs="Arial"/>
+                <w:color w:val="000000"/>
+                <w:szCs w:val="24"/>
+                <w:lang w:eastAsia="en-ZA"/>
+              </w:rPr>
+            </w:pPr>
+            <w:proofErr w:type="spellStart"/>
+            <w:r>
+              <w:rPr>
+                <w:rFonts w:eastAsia="Times New Roman" w:cs="Arial"/>
+                <w:color w:val="000000"/>
+                <w:szCs w:val="24"/>
+                <w:lang w:eastAsia="en-ZA"/>
+              </w:rPr>
+              <w:t>Alimunium</w:t>
+            </w:r>
+            <w:proofErr w:type="spellEnd"/>
+          </w:p>
+        </w:tc>
+        <w:tc>
+          <w:tcPr>
+            <w:tcW w:w="1084" w:type="dxa"/>
+            <w:tcBorders>
+              <w:top w:val="single" w:sz="4" w:space="0" w:color="auto"/>
+              <w:bottom w:val="single" w:sz="4" w:space="0" w:color="auto"/>
+            </w:tcBorders>
+            <w:shd w:val="clear" w:color="auto" w:fill="auto"/>
+            <w:noWrap/>
+            <w:vAlign w:val="bottom"/>
+            <w:hideMark/>
+          </w:tcPr>
+          <w:p>
+            <w:pPr>
+              <w:spacing w:after="0" w:line="240" w:lineRule="auto"/>
+              <w:jc w:val="center"/>
+              <w:rPr>
+                <w:rFonts w:eastAsia="Times New Roman" w:cs="Arial"/>
+                <w:color w:val="000000"/>
+                <w:szCs w:val="24"/>
+                <w:lang w:eastAsia="en-ZA"/>
+              </w:rPr>
+            </w:pPr>
+            <w:r>
+              <w:rPr>
+                <w:rFonts w:eastAsia="Times New Roman" w:cs="Arial"/>
+                <w:color w:val="000000"/>
+                <w:szCs w:val="24"/>
+                <w:lang w:eastAsia="en-ZA"/>
+              </w:rPr>
+              <w:t>Glass</w:t>
+            </w:r>
+          </w:p>
+        </w:tc>
+        <w:tc>
+          <w:tcPr>
+            <w:tcW w:w="2028" w:type="dxa"/>
+            <w:tcBorders>
+              <w:top w:val="single" w:sz="4" w:space="0" w:color="auto"/>
+              <w:bottom w:val="single" w:sz="4" w:space="0" w:color="auto"/>
+            </w:tcBorders>
+            <w:shd w:val="clear" w:color="auto" w:fill="auto"/>
+            <w:noWrap/>
+            <w:vAlign w:val="bottom"/>
+            <w:hideMark/>
+          </w:tcPr>
+          <w:p>
+            <w:pPr>
+              <w:spacing w:after="0" w:line="240" w:lineRule="auto"/>
+              <w:jc w:val="center"/>
+              <w:rPr>
+                <w:rFonts w:eastAsia="Times New Roman" w:cs="Arial"/>
+                <w:color w:val="000000"/>
+                <w:szCs w:val="24"/>
+                <w:lang w:eastAsia="en-ZA"/>
+              </w:rPr>
+            </w:pPr>
+            <w:r>
+              <w:rPr>
+                <w:rFonts w:eastAsia="Times New Roman" w:cs="Arial"/>
+                <w:color w:val="000000"/>
+                <w:szCs w:val="24"/>
+                <w:lang w:eastAsia="en-ZA"/>
+              </w:rPr>
+              <w:t>Melamine foam</w:t>
+            </w:r>
+          </w:p>
+        </w:tc>
+      </w:tr>
+      <w:tr>
+        <w:trPr>
+          <w:trHeight w:val="300"/>
+          <w:jc w:val="center"/>
+        </w:trPr>
+        <w:tc>
+          <w:tcPr>
+            <w:tcW w:w="1560" w:type="dxa"/>
+            <w:tcBorders>
+              <w:top w:val="single" w:sz="4" w:space="0" w:color="auto"/>
+            </w:tcBorders>
+            <w:shd w:val="clear" w:color="auto" w:fill="auto"/>
+            <w:noWrap/>
+            <w:vAlign w:val="bottom"/>
+            <w:hideMark/>
+          </w:tcPr>
+          <w:p>
+            <w:pPr>
+              <w:spacing w:after="0" w:line="240" w:lineRule="auto"/>
+              <w:jc w:val="center"/>
+              <w:rPr>
+                <w:rFonts w:eastAsia="Times New Roman" w:cs="Arial"/>
+                <w:color w:val="000000"/>
+                <w:szCs w:val="24"/>
+                <w:lang w:eastAsia="en-ZA"/>
+              </w:rPr>
+            </w:pPr>
+            <m:oMathPara>
+              <m:oMath>
+                <m:sSub>
+                  <m:sSubPr>
+                    <m:ctrlPr>
+                      <w:rPr>
+                        <w:rFonts w:ascii="Cambria Math" w:eastAsia="Times New Roman" w:hAnsi="Cambria Math" w:cs="Arial"/>
+                        <w:i/>
+                        <w:color w:val="000000"/>
+                        <w:szCs w:val="24"/>
+                        <w:lang w:eastAsia="en-ZA"/>
+                      </w:rPr>
+                    </m:ctrlPr>
+                  </m:sSubPr>
+                  <m:e>
+                    <m:r>
+                      <w:rPr>
+                        <w:rFonts w:ascii="Cambria Math" w:eastAsia="Times New Roman" w:hAnsi="Cambria Math" w:cs="Arial"/>
+                        <w:color w:val="000000"/>
+                        <w:szCs w:val="24"/>
+                        <w:lang w:eastAsia="en-ZA"/>
+                      </w:rPr>
+                      <m:t>C</m:t>
+                    </m:r>
+                  </m:e>
+                  <m:sub>
+                    <m:r>
+                      <w:rPr>
+                        <w:rFonts w:ascii="Cambria Math" w:eastAsia="Times New Roman" w:hAnsi="Cambria Math" w:cs="Arial"/>
+                        <w:color w:val="000000"/>
+                        <w:szCs w:val="24"/>
+                        <w:lang w:eastAsia="en-ZA"/>
+                      </w:rPr>
+                      <m:t>p</m:t>
+                    </m:r>
+                  </m:sub>
+                </m:sSub>
+              </m:oMath>
+            </m:oMathPara>
+          </w:p>
+        </w:tc>
+        <w:tc>
+          <w:tcPr>
+            <w:tcW w:w="1560" w:type="dxa"/>
+            <w:tcBorders>
+              <w:top w:val="single" w:sz="4" w:space="0" w:color="auto"/>
+            </w:tcBorders>
+            <w:shd w:val="clear" w:color="auto" w:fill="auto"/>
+            <w:noWrap/>
+            <w:vAlign w:val="bottom"/>
+            <w:hideMark/>
+          </w:tcPr>
+          <w:p>
+            <w:pPr>
+              <w:spacing w:after="0" w:line="240" w:lineRule="auto"/>
+              <w:jc w:val="center"/>
+              <w:rPr>
+                <w:rFonts w:eastAsia="Times New Roman" w:cs="Arial"/>
+                <w:color w:val="000000"/>
+                <w:szCs w:val="24"/>
+                <w:lang w:eastAsia="en-ZA"/>
+              </w:rPr>
+            </w:pPr>
+            <w:r>
+              <w:rPr>
+                <w:rFonts w:eastAsia="Times New Roman" w:cs="Arial"/>
+                <w:color w:val="000000"/>
+                <w:szCs w:val="24"/>
+                <w:lang w:eastAsia="en-ZA"/>
+              </w:rPr>
+              <w:t>1008.2</w:t>
+            </w:r>
+          </w:p>
+        </w:tc>
+        <w:tc>
+          <w:tcPr>
+            <w:tcW w:w="1417" w:type="dxa"/>
+            <w:tcBorders>
+              <w:top w:val="single" w:sz="4" w:space="0" w:color="auto"/>
+            </w:tcBorders>
+            <w:shd w:val="clear" w:color="auto" w:fill="auto"/>
+            <w:noWrap/>
+            <w:vAlign w:val="bottom"/>
+            <w:hideMark/>
+          </w:tcPr>
+          <w:p>
+            <w:pPr>
+              <w:spacing w:after="0" w:line="240" w:lineRule="auto"/>
+              <w:jc w:val="center"/>
+              <w:rPr>
+                <w:rFonts w:eastAsia="Times New Roman" w:cs="Arial"/>
+                <w:color w:val="000000"/>
+                <w:szCs w:val="24"/>
+                <w:lang w:eastAsia="en-ZA"/>
+              </w:rPr>
+            </w:pPr>
+            <w:r>
+              <w:rPr>
+                <w:rFonts w:eastAsia="Times New Roman" w:cs="Arial"/>
+                <w:color w:val="000000"/>
+                <w:szCs w:val="24"/>
+                <w:lang w:eastAsia="en-ZA"/>
+              </w:rPr>
+              <w:t>4180</w:t>
+            </w:r>
+          </w:p>
+        </w:tc>
+        <w:tc>
+          <w:tcPr>
+            <w:tcW w:w="1849" w:type="dxa"/>
+            <w:tcBorders>
+              <w:top w:val="single" w:sz="4" w:space="0" w:color="auto"/>
+            </w:tcBorders>
+            <w:shd w:val="clear" w:color="auto" w:fill="auto"/>
+            <w:noWrap/>
+            <w:vAlign w:val="bottom"/>
+            <w:hideMark/>
+          </w:tcPr>
+          <w:p>
+            <w:pPr>
+              <w:spacing w:after="0" w:line="240" w:lineRule="auto"/>
+              <w:jc w:val="center"/>
+              <w:rPr>
+                <w:rFonts w:eastAsia="Times New Roman" w:cs="Arial"/>
+                <w:color w:val="000000"/>
+                <w:szCs w:val="24"/>
+                <w:lang w:eastAsia="en-ZA"/>
+              </w:rPr>
+            </w:pPr>
+            <w:r>
+              <w:rPr>
+                <w:rFonts w:eastAsia="Times New Roman" w:cs="Arial"/>
+                <w:color w:val="000000"/>
+                <w:szCs w:val="24"/>
+                <w:lang w:eastAsia="en-ZA"/>
+              </w:rPr>
+              <w:t>910</w:t>
+            </w:r>
+          </w:p>
+        </w:tc>
+        <w:tc>
+          <w:tcPr>
+            <w:tcW w:w="1084" w:type="dxa"/>
+            <w:tcBorders>
+              <w:top w:val="single" w:sz="4" w:space="0" w:color="auto"/>
+            </w:tcBorders>
+            <w:shd w:val="clear" w:color="auto" w:fill="auto"/>
+            <w:noWrap/>
+            <w:vAlign w:val="bottom"/>
+            <w:hideMark/>
+          </w:tcPr>
+          <w:p>
+            <w:pPr>
+              <w:spacing w:after="0" w:line="240" w:lineRule="auto"/>
+              <w:jc w:val="center"/>
+              <w:rPr>
+                <w:rFonts w:eastAsia="Times New Roman" w:cs="Arial"/>
+                <w:color w:val="000000"/>
+                <w:szCs w:val="24"/>
+                <w:lang w:eastAsia="en-ZA"/>
+              </w:rPr>
+            </w:pPr>
+            <w:r>
+              <w:rPr>
+                <w:rFonts w:eastAsia="Times New Roman" w:cs="Arial"/>
+                <w:color w:val="000000"/>
+                <w:szCs w:val="24"/>
+                <w:lang w:eastAsia="en-ZA"/>
+              </w:rPr>
+              <w:t>840</w:t>
+            </w:r>
+          </w:p>
+        </w:tc>
+        <w:tc>
+          <w:tcPr>
+            <w:tcW w:w="2028" w:type="dxa"/>
+            <w:tcBorders>
+              <w:top w:val="single" w:sz="4" w:space="0" w:color="auto"/>
+            </w:tcBorders>
+            <w:shd w:val="clear" w:color="auto" w:fill="auto"/>
+            <w:noWrap/>
+            <w:vAlign w:val="bottom"/>
+            <w:hideMark/>
+          </w:tcPr>
+          <w:p>
+            <w:pPr>
+              <w:spacing w:after="0" w:line="240" w:lineRule="auto"/>
+              <w:jc w:val="center"/>
+              <w:rPr>
+                <w:rFonts w:eastAsia="Times New Roman" w:cs="Arial"/>
+                <w:color w:val="000000"/>
+                <w:szCs w:val="24"/>
+                <w:lang w:eastAsia="en-ZA"/>
+              </w:rPr>
+            </w:pPr>
+            <w:r>
+              <w:rPr>
+                <w:rFonts w:eastAsia="Times New Roman" w:cs="Arial"/>
+                <w:color w:val="000000"/>
+                <w:szCs w:val="24"/>
+                <w:lang w:eastAsia="en-ZA"/>
+              </w:rPr>
+              <w:t>840</w:t>
+            </w:r>
+          </w:p>
+        </w:tc>
+      </w:tr>
+      <w:tr>
+        <w:trPr>
+          <w:trHeight w:val="300"/>
+          <w:jc w:val="center"/>
+        </w:trPr>
+        <w:tc>
+          <w:tcPr>
+            <w:tcW w:w="1560" w:type="dxa"/>
+            <w:shd w:val="clear" w:color="auto" w:fill="auto"/>
+            <w:noWrap/>
+            <w:vAlign w:val="bottom"/>
+            <w:hideMark/>
+          </w:tcPr>
+          <w:p>
+            <w:pPr>
+              <w:spacing w:after="0" w:line="240" w:lineRule="auto"/>
+              <w:jc w:val="center"/>
+              <w:rPr>
+                <w:rFonts w:eastAsia="Times New Roman" w:cs="Arial"/>
+                <w:color w:val="000000"/>
+                <w:szCs w:val="24"/>
+                <w:lang w:eastAsia="en-ZA"/>
+              </w:rPr>
+            </w:pPr>
+            <m:oMathPara>
+              <m:oMath>
+                <m:r>
+                  <w:rPr>
+                    <w:rFonts w:ascii="Cambria Math" w:eastAsia="Times New Roman" w:hAnsi="Cambria Math" w:cs="Arial"/>
+                    <w:color w:val="000000"/>
+                    <w:szCs w:val="24"/>
+                    <w:lang w:eastAsia="en-ZA"/>
+                  </w:rPr>
+                  <m:t>k</m:t>
+                </m:r>
+              </m:oMath>
+            </m:oMathPara>
+          </w:p>
+        </w:tc>
+        <w:tc>
+          <w:tcPr>
+            <w:tcW w:w="1560" w:type="dxa"/>
+            <w:shd w:val="clear" w:color="auto" w:fill="auto"/>
+            <w:noWrap/>
+            <w:vAlign w:val="bottom"/>
+            <w:hideMark/>
+          </w:tcPr>
+          <w:p>
+            <w:pPr>
+              <w:spacing w:after="0" w:line="240" w:lineRule="auto"/>
+              <w:jc w:val="center"/>
+              <w:rPr>
+                <w:rFonts w:eastAsia="Times New Roman" w:cs="Arial"/>
+                <w:color w:val="000000"/>
+                <w:szCs w:val="24"/>
+                <w:lang w:eastAsia="en-ZA"/>
+              </w:rPr>
+            </w:pPr>
+            <w:r>
+              <w:rPr>
+                <w:rFonts w:eastAsia="Times New Roman" w:cs="Arial"/>
+                <w:color w:val="000000"/>
+                <w:szCs w:val="24"/>
+                <w:lang w:eastAsia="en-ZA"/>
+              </w:rPr>
+              <w:t>2.62E-02</w:t>
+            </w:r>
+          </w:p>
+        </w:tc>
+        <w:tc>
+          <w:tcPr>
+            <w:tcW w:w="1417" w:type="dxa"/>
+            <w:shd w:val="clear" w:color="auto" w:fill="auto"/>
+            <w:noWrap/>
+            <w:vAlign w:val="bottom"/>
+            <w:hideMark/>
+          </w:tcPr>
+          <w:p>
+            <w:pPr>
+              <w:spacing w:after="0" w:line="240" w:lineRule="auto"/>
+              <w:jc w:val="center"/>
+              <w:rPr>
+                <w:rFonts w:eastAsia="Times New Roman" w:cs="Arial"/>
+                <w:color w:val="000000"/>
+                <w:szCs w:val="24"/>
+                <w:lang w:eastAsia="en-ZA"/>
+              </w:rPr>
+            </w:pPr>
+            <w:r>
+              <w:rPr>
+                <w:rFonts w:eastAsia="Times New Roman" w:cs="Arial"/>
+                <w:color w:val="000000"/>
+                <w:szCs w:val="24"/>
+                <w:lang w:eastAsia="en-ZA"/>
+              </w:rPr>
+              <w:t>6.70E-01</w:t>
+            </w:r>
+          </w:p>
+        </w:tc>
+        <w:tc>
+          <w:tcPr>
+            <w:tcW w:w="1849" w:type="dxa"/>
+            <w:shd w:val="clear" w:color="auto" w:fill="auto"/>
+            <w:noWrap/>
+            <w:vAlign w:val="bottom"/>
+            <w:hideMark/>
+          </w:tcPr>
+          <w:p>
+            <w:pPr>
+              <w:spacing w:after="0" w:line="240" w:lineRule="auto"/>
+              <w:jc w:val="center"/>
+              <w:rPr>
+                <w:rFonts w:eastAsia="Times New Roman" w:cs="Arial"/>
+                <w:color w:val="000000"/>
+                <w:szCs w:val="24"/>
+                <w:lang w:eastAsia="en-ZA"/>
+              </w:rPr>
+            </w:pPr>
+            <w:r>
+              <w:rPr>
+                <w:rFonts w:eastAsia="Times New Roman" w:cs="Arial"/>
+                <w:color w:val="000000"/>
+                <w:szCs w:val="24"/>
+                <w:lang w:eastAsia="en-ZA"/>
+              </w:rPr>
+              <w:t>-</w:t>
+            </w:r>
+          </w:p>
+        </w:tc>
+        <w:tc>
+          <w:tcPr>
+            <w:tcW w:w="1084" w:type="dxa"/>
+            <w:shd w:val="clear" w:color="auto" w:fill="auto"/>
+            <w:noWrap/>
+            <w:vAlign w:val="bottom"/>
+            <w:hideMark/>
+          </w:tcPr>
+          <w:p>
+            <w:pPr>
+              <w:spacing w:after="0" w:line="240" w:lineRule="auto"/>
+              <w:jc w:val="center"/>
+              <w:rPr>
+                <w:rFonts w:eastAsia="Times New Roman" w:cs="Arial"/>
+                <w:szCs w:val="24"/>
+                <w:lang w:eastAsia="en-ZA"/>
+              </w:rPr>
+            </w:pPr>
+            <w:r>
+              <w:rPr>
+                <w:rFonts w:eastAsia="Times New Roman" w:cs="Arial"/>
+                <w:szCs w:val="24"/>
+                <w:lang w:eastAsia="en-ZA"/>
+              </w:rPr>
+              <w:t>-</w:t>
+            </w:r>
+          </w:p>
+        </w:tc>
+        <w:tc>
+          <w:tcPr>
+            <w:tcW w:w="2028" w:type="dxa"/>
+            <w:shd w:val="clear" w:color="auto" w:fill="auto"/>
+            <w:noWrap/>
+            <w:vAlign w:val="bottom"/>
+            <w:hideMark/>
+          </w:tcPr>
+          <w:p>
+            <w:pPr>
+              <w:spacing w:after="0" w:line="240" w:lineRule="auto"/>
+              <w:jc w:val="center"/>
+              <w:rPr>
+                <w:rFonts w:eastAsia="Times New Roman" w:cs="Arial"/>
+                <w:color w:val="000000"/>
+                <w:szCs w:val="24"/>
+                <w:lang w:eastAsia="en-ZA"/>
+              </w:rPr>
+            </w:pPr>
+            <w:r>
+              <w:rPr>
+                <w:rFonts w:eastAsia="Times New Roman" w:cs="Arial"/>
+                <w:color w:val="000000"/>
+                <w:szCs w:val="24"/>
+                <w:lang w:eastAsia="en-ZA"/>
+              </w:rPr>
+              <w:t>0.033</w:t>
+            </w:r>
+          </w:p>
+        </w:tc>
+      </w:tr>
+      <w:tr>
+        <w:trPr>
+          <w:trHeight w:val="300"/>
+          <w:jc w:val="center"/>
+        </w:trPr>
+        <w:tc>
+          <w:tcPr>
+            <w:tcW w:w="1560" w:type="dxa"/>
+            <w:shd w:val="clear" w:color="auto" w:fill="auto"/>
+            <w:noWrap/>
+            <w:vAlign w:val="bottom"/>
+            <w:hideMark/>
+          </w:tcPr>
+          <w:p>
+            <w:pPr>
+              <w:spacing w:after="0" w:line="240" w:lineRule="auto"/>
+              <w:jc w:val="center"/>
+              <w:rPr>
+                <w:rFonts w:eastAsia="Times New Roman" w:cs="Arial"/>
+                <w:color w:val="000000"/>
+                <w:szCs w:val="24"/>
+                <w:lang w:eastAsia="en-ZA"/>
+              </w:rPr>
+            </w:pPr>
+            <m:oMathPara>
+              <m:oMath>
+                <m:r>
+                  <w:rPr>
+                    <w:rFonts w:ascii="Cambria Math" w:eastAsia="Times New Roman" w:hAnsi="Cambria Math" w:cs="Arial"/>
+                    <w:color w:val="000000"/>
+                    <w:szCs w:val="24"/>
+                    <w:lang w:eastAsia="en-ZA"/>
+                  </w:rPr>
+                  <m:t>α</m:t>
+                </m:r>
+              </m:oMath>
+            </m:oMathPara>
+          </w:p>
+        </w:tc>
+        <w:tc>
+          <w:tcPr>
+            <w:tcW w:w="1560" w:type="dxa"/>
+            <w:shd w:val="clear" w:color="auto" w:fill="auto"/>
+            <w:noWrap/>
+            <w:vAlign w:val="bottom"/>
+            <w:hideMark/>
+          </w:tcPr>
+          <w:p>
+            <w:pPr>
+              <w:spacing w:after="0" w:line="240" w:lineRule="auto"/>
+              <w:jc w:val="center"/>
+              <w:rPr>
+                <w:rFonts w:eastAsia="Times New Roman" w:cs="Arial"/>
+                <w:color w:val="000000"/>
+                <w:szCs w:val="24"/>
+                <w:lang w:eastAsia="en-ZA"/>
+              </w:rPr>
+            </w:pPr>
+            <w:r>
+              <w:rPr>
+                <w:rFonts w:eastAsia="Times New Roman" w:cs="Arial"/>
+                <w:color w:val="000000"/>
+                <w:szCs w:val="24"/>
+                <w:lang w:eastAsia="en-ZA"/>
+              </w:rPr>
+              <w:t>-</w:t>
+            </w:r>
+          </w:p>
+        </w:tc>
+        <w:tc>
+          <w:tcPr>
+            <w:tcW w:w="1417" w:type="dxa"/>
+            <w:shd w:val="clear" w:color="auto" w:fill="auto"/>
+            <w:noWrap/>
+            <w:vAlign w:val="bottom"/>
+            <w:hideMark/>
+          </w:tcPr>
+          <w:p>
+            <w:pPr>
+              <w:spacing w:after="0" w:line="240" w:lineRule="auto"/>
+              <w:jc w:val="center"/>
+              <w:rPr>
+                <w:rFonts w:eastAsia="Times New Roman" w:cs="Arial"/>
+                <w:szCs w:val="24"/>
+                <w:lang w:eastAsia="en-ZA"/>
+              </w:rPr>
+            </w:pPr>
+            <w:r>
+              <w:rPr>
+                <w:rFonts w:eastAsia="Times New Roman" w:cs="Arial"/>
+                <w:szCs w:val="24"/>
+                <w:lang w:eastAsia="en-ZA"/>
+              </w:rPr>
+              <w:t>-</w:t>
+            </w:r>
+          </w:p>
+        </w:tc>
+        <w:tc>
+          <w:tcPr>
+            <w:tcW w:w="1849" w:type="dxa"/>
+            <w:shd w:val="clear" w:color="auto" w:fill="auto"/>
+            <w:noWrap/>
+            <w:vAlign w:val="bottom"/>
+            <w:hideMark/>
+          </w:tcPr>
+          <w:p>
+            <w:pPr>
+              <w:spacing w:after="0" w:line="240" w:lineRule="auto"/>
+              <w:jc w:val="center"/>
+              <w:rPr>
+                <w:rFonts w:eastAsia="Times New Roman" w:cs="Arial"/>
+                <w:color w:val="000000"/>
+                <w:szCs w:val="24"/>
+                <w:lang w:eastAsia="en-ZA"/>
+              </w:rPr>
+            </w:pPr>
+            <w:r>
+              <w:rPr>
+                <w:rFonts w:eastAsia="Times New Roman" w:cs="Arial"/>
+                <w:color w:val="000000"/>
+                <w:szCs w:val="24"/>
+                <w:lang w:eastAsia="en-ZA"/>
+              </w:rPr>
+              <w:t>0.98</w:t>
+            </w:r>
+          </w:p>
+        </w:tc>
+        <w:tc>
+          <w:tcPr>
+            <w:tcW w:w="1084" w:type="dxa"/>
+            <w:shd w:val="clear" w:color="auto" w:fill="auto"/>
+            <w:noWrap/>
+            <w:vAlign w:val="bottom"/>
+            <w:hideMark/>
+          </w:tcPr>
+          <w:p>
+            <w:pPr>
+              <w:spacing w:after="0" w:line="240" w:lineRule="auto"/>
+              <w:jc w:val="center"/>
+              <w:rPr>
+                <w:rFonts w:eastAsia="Times New Roman" w:cs="Arial"/>
+                <w:color w:val="000000"/>
+                <w:szCs w:val="24"/>
+                <w:lang w:eastAsia="en-ZA"/>
+              </w:rPr>
+            </w:pPr>
+            <w:r>
+              <w:rPr>
+                <w:rFonts w:eastAsia="Times New Roman" w:cs="Arial"/>
+                <w:color w:val="000000"/>
+                <w:szCs w:val="24"/>
+                <w:lang w:eastAsia="en-ZA"/>
+              </w:rPr>
+              <w:t>0.2</w:t>
+            </w:r>
+          </w:p>
+        </w:tc>
+        <w:tc>
+          <w:tcPr>
+            <w:tcW w:w="2028" w:type="dxa"/>
+            <w:shd w:val="clear" w:color="auto" w:fill="auto"/>
+            <w:noWrap/>
+            <w:vAlign w:val="bottom"/>
+            <w:hideMark/>
+          </w:tcPr>
+          <w:p>
+            <w:pPr>
+              <w:spacing w:after="0" w:line="240" w:lineRule="auto"/>
+              <w:jc w:val="center"/>
+              <w:rPr>
+                <w:rFonts w:eastAsia="Times New Roman" w:cs="Arial"/>
+                <w:color w:val="000000"/>
+                <w:szCs w:val="24"/>
+                <w:lang w:eastAsia="en-ZA"/>
+              </w:rPr>
+            </w:pPr>
+            <w:r>
+              <w:rPr>
+                <w:rFonts w:eastAsia="Times New Roman" w:cs="Arial"/>
+                <w:color w:val="000000"/>
+                <w:szCs w:val="24"/>
+                <w:lang w:eastAsia="en-ZA"/>
+              </w:rPr>
+              <w:t>-</w:t>
+            </w:r>
+          </w:p>
+        </w:tc>
+      </w:tr>
+      <w:tr>
+        <w:trPr>
+          <w:trHeight w:val="300"/>
+          <w:jc w:val="center"/>
+        </w:trPr>
+        <w:tc>
+          <w:tcPr>
+            <w:tcW w:w="1560" w:type="dxa"/>
+            <w:shd w:val="clear" w:color="auto" w:fill="auto"/>
+            <w:noWrap/>
+            <w:vAlign w:val="bottom"/>
+            <w:hideMark/>
+          </w:tcPr>
+          <w:p>
+            <w:pPr>
+              <w:spacing w:after="0" w:line="240" w:lineRule="auto"/>
+              <w:jc w:val="center"/>
+              <w:rPr>
+                <w:rFonts w:eastAsia="Times New Roman" w:cs="Arial"/>
+                <w:color w:val="000000"/>
+                <w:szCs w:val="24"/>
+                <w:lang w:eastAsia="en-ZA"/>
+              </w:rPr>
+            </w:pPr>
+            <m:oMathPara>
+              <m:oMath>
+                <m:r>
+                  <w:rPr>
+                    <w:rFonts w:ascii="Cambria Math" w:eastAsia="Times New Roman" w:hAnsi="Cambria Math" w:cs="Arial"/>
+                    <w:color w:val="000000"/>
+                    <w:szCs w:val="24"/>
+                    <w:lang w:eastAsia="en-ZA"/>
+                  </w:rPr>
+                  <m:t>ϵ</m:t>
+                </m:r>
+              </m:oMath>
+            </m:oMathPara>
+          </w:p>
+        </w:tc>
+        <w:tc>
+          <w:tcPr>
+            <w:tcW w:w="1560" w:type="dxa"/>
+            <w:shd w:val="clear" w:color="auto" w:fill="auto"/>
+            <w:noWrap/>
+            <w:vAlign w:val="bottom"/>
+            <w:hideMark/>
+          </w:tcPr>
+          <w:p>
+            <w:pPr>
+              <w:spacing w:after="0" w:line="240" w:lineRule="auto"/>
+              <w:jc w:val="center"/>
+              <w:rPr>
+                <w:rFonts w:eastAsia="Times New Roman" w:cs="Arial"/>
+                <w:color w:val="000000"/>
+                <w:szCs w:val="24"/>
+                <w:lang w:eastAsia="en-ZA"/>
+              </w:rPr>
+            </w:pPr>
+            <w:r>
+              <w:rPr>
+                <w:rFonts w:eastAsia="Times New Roman" w:cs="Arial"/>
+                <w:color w:val="000000"/>
+                <w:szCs w:val="24"/>
+                <w:lang w:eastAsia="en-ZA"/>
+              </w:rPr>
+              <w:t>-</w:t>
+            </w:r>
+          </w:p>
+        </w:tc>
+        <w:tc>
+          <w:tcPr>
+            <w:tcW w:w="1417" w:type="dxa"/>
+            <w:shd w:val="clear" w:color="auto" w:fill="auto"/>
+            <w:noWrap/>
+            <w:vAlign w:val="bottom"/>
+            <w:hideMark/>
+          </w:tcPr>
+          <w:p>
+            <w:pPr>
+              <w:spacing w:after="0" w:line="240" w:lineRule="auto"/>
+              <w:jc w:val="center"/>
+              <w:rPr>
+                <w:rFonts w:eastAsia="Times New Roman" w:cs="Arial"/>
+                <w:szCs w:val="24"/>
+                <w:lang w:eastAsia="en-ZA"/>
+              </w:rPr>
+            </w:pPr>
+            <w:r>
+              <w:rPr>
+                <w:rFonts w:eastAsia="Times New Roman" w:cs="Arial"/>
+                <w:szCs w:val="24"/>
+                <w:lang w:eastAsia="en-ZA"/>
+              </w:rPr>
+              <w:t>-</w:t>
+            </w:r>
+          </w:p>
+        </w:tc>
+        <w:tc>
+          <w:tcPr>
+            <w:tcW w:w="1849" w:type="dxa"/>
+            <w:shd w:val="clear" w:color="auto" w:fill="auto"/>
+            <w:noWrap/>
+            <w:vAlign w:val="bottom"/>
+            <w:hideMark/>
+          </w:tcPr>
+          <w:p>
+            <w:pPr>
+              <w:spacing w:after="0" w:line="240" w:lineRule="auto"/>
+              <w:jc w:val="center"/>
+              <w:rPr>
+                <w:rFonts w:eastAsia="Times New Roman" w:cs="Arial"/>
+                <w:color w:val="000000"/>
+                <w:szCs w:val="24"/>
+                <w:lang w:eastAsia="en-ZA"/>
+              </w:rPr>
+            </w:pPr>
+            <w:r>
+              <w:rPr>
+                <w:rFonts w:eastAsia="Times New Roman" w:cs="Arial"/>
+                <w:color w:val="000000"/>
+                <w:szCs w:val="24"/>
+                <w:lang w:eastAsia="en-ZA"/>
+              </w:rPr>
+              <w:t>0.9</w:t>
+            </w:r>
+          </w:p>
+        </w:tc>
+        <w:tc>
+          <w:tcPr>
+            <w:tcW w:w="1084" w:type="dxa"/>
+            <w:shd w:val="clear" w:color="auto" w:fill="auto"/>
+            <w:noWrap/>
+            <w:vAlign w:val="bottom"/>
+            <w:hideMark/>
+          </w:tcPr>
+          <w:p>
+            <w:pPr>
+              <w:spacing w:after="0" w:line="240" w:lineRule="auto"/>
+              <w:jc w:val="center"/>
+              <w:rPr>
+                <w:rFonts w:eastAsia="Times New Roman" w:cs="Arial"/>
+                <w:color w:val="000000"/>
+                <w:szCs w:val="24"/>
+                <w:lang w:eastAsia="en-ZA"/>
+              </w:rPr>
+            </w:pPr>
+            <w:r>
+              <w:rPr>
+                <w:rFonts w:eastAsia="Times New Roman" w:cs="Arial"/>
+                <w:color w:val="000000"/>
+                <w:szCs w:val="24"/>
+                <w:lang w:eastAsia="en-ZA"/>
+              </w:rPr>
+              <w:t>0.2</w:t>
+            </w:r>
+          </w:p>
+        </w:tc>
+        <w:tc>
+          <w:tcPr>
+            <w:tcW w:w="2028" w:type="dxa"/>
+            <w:shd w:val="clear" w:color="auto" w:fill="auto"/>
+            <w:noWrap/>
+            <w:vAlign w:val="bottom"/>
+            <w:hideMark/>
+          </w:tcPr>
+          <w:p>
+            <w:pPr>
+              <w:spacing w:after="0" w:line="240" w:lineRule="auto"/>
+              <w:jc w:val="center"/>
+              <w:rPr>
+                <w:rFonts w:eastAsia="Times New Roman" w:cs="Arial"/>
+                <w:color w:val="000000"/>
+                <w:szCs w:val="24"/>
+                <w:lang w:eastAsia="en-ZA"/>
+              </w:rPr>
+            </w:pPr>
+            <w:r>
+              <w:rPr>
+                <w:rFonts w:eastAsia="Times New Roman" w:cs="Arial"/>
+                <w:color w:val="000000"/>
+                <w:szCs w:val="24"/>
+                <w:lang w:eastAsia="en-ZA"/>
+              </w:rPr>
+              <w:t>-</w:t>
+            </w:r>
+          </w:p>
+        </w:tc>
+      </w:tr>
+      <w:tr>
+        <w:trPr>
+          <w:trHeight w:val="300"/>
+          <w:jc w:val="center"/>
+        </w:trPr>
+        <w:tc>
+          <w:tcPr>
+            <w:tcW w:w="1560" w:type="dxa"/>
+            <w:shd w:val="clear" w:color="auto" w:fill="auto"/>
+            <w:noWrap/>
+            <w:vAlign w:val="bottom"/>
+            <w:hideMark/>
+          </w:tcPr>
+          <w:p>
+            <w:pPr>
+              <w:spacing w:after="0" w:line="240" w:lineRule="auto"/>
+              <w:jc w:val="center"/>
+              <w:rPr>
+                <w:rFonts w:eastAsia="Times New Roman" w:cs="Arial"/>
+                <w:color w:val="000000"/>
+                <w:szCs w:val="24"/>
+                <w:lang w:eastAsia="en-ZA"/>
+              </w:rPr>
+            </w:pPr>
+            <m:oMathPara>
+              <m:oMath>
+                <m:r>
+                  <w:rPr>
+                    <w:rFonts w:ascii="Cambria Math" w:eastAsia="Times New Roman" w:hAnsi="Cambria Math" w:cs="Arial"/>
+                    <w:color w:val="000000"/>
+                    <w:szCs w:val="24"/>
+                    <w:lang w:eastAsia="en-ZA"/>
+                  </w:rPr>
+                  <m:t>V</m:t>
+                </m:r>
+              </m:oMath>
+            </m:oMathPara>
+          </w:p>
+        </w:tc>
+        <w:tc>
+          <w:tcPr>
+            <w:tcW w:w="1560" w:type="dxa"/>
+            <w:shd w:val="clear" w:color="auto" w:fill="auto"/>
+            <w:noWrap/>
+            <w:vAlign w:val="bottom"/>
+            <w:hideMark/>
+          </w:tcPr>
+          <w:p>
+            <w:pPr>
+              <w:spacing w:after="0" w:line="240" w:lineRule="auto"/>
+              <w:jc w:val="center"/>
+              <w:rPr>
+                <w:rFonts w:eastAsia="Times New Roman" w:cs="Arial"/>
+                <w:color w:val="000000"/>
+                <w:szCs w:val="24"/>
+                <w:lang w:eastAsia="en-ZA"/>
+              </w:rPr>
+            </w:pPr>
+            <w:r>
+              <w:rPr>
+                <w:rFonts w:eastAsia="Times New Roman" w:cs="Arial"/>
+                <w:color w:val="000000"/>
+                <w:szCs w:val="24"/>
+                <w:lang w:eastAsia="en-ZA"/>
+              </w:rPr>
+              <w:t>0.0172</w:t>
+            </w:r>
+          </w:p>
+        </w:tc>
+        <w:tc>
+          <w:tcPr>
+            <w:tcW w:w="1417" w:type="dxa"/>
+            <w:shd w:val="clear" w:color="auto" w:fill="auto"/>
+            <w:noWrap/>
+            <w:vAlign w:val="bottom"/>
+            <w:hideMark/>
+          </w:tcPr>
+          <w:p>
+            <w:pPr>
+              <w:spacing w:after="0" w:line="240" w:lineRule="auto"/>
+              <w:jc w:val="center"/>
+              <w:rPr>
+                <w:rFonts w:eastAsia="Times New Roman" w:cs="Arial"/>
+                <w:color w:val="000000"/>
+                <w:szCs w:val="24"/>
+                <w:lang w:eastAsia="en-ZA"/>
+              </w:rPr>
+            </w:pPr>
+            <w:r>
+              <w:rPr>
+                <w:rFonts w:eastAsia="Times New Roman" w:cs="Arial"/>
+                <w:color w:val="000000"/>
+                <w:szCs w:val="24"/>
+                <w:lang w:eastAsia="en-ZA"/>
+              </w:rPr>
+              <w:t>-</w:t>
+            </w:r>
+          </w:p>
+        </w:tc>
+        <w:tc>
+          <w:tcPr>
+            <w:tcW w:w="1849" w:type="dxa"/>
+            <w:shd w:val="clear" w:color="auto" w:fill="auto"/>
+            <w:noWrap/>
+            <w:vAlign w:val="bottom"/>
+            <w:hideMark/>
+          </w:tcPr>
+          <w:p>
+            <w:pPr>
+              <w:spacing w:after="0" w:line="240" w:lineRule="auto"/>
+              <w:jc w:val="center"/>
+              <w:rPr>
+                <w:rFonts w:eastAsia="Times New Roman" w:cs="Arial"/>
+                <w:color w:val="000000"/>
+                <w:szCs w:val="24"/>
+                <w:lang w:eastAsia="en-ZA"/>
+              </w:rPr>
+            </w:pPr>
+            <w:r>
+              <w:rPr>
+                <w:rFonts w:eastAsia="Times New Roman" w:cs="Arial"/>
+                <w:color w:val="000000"/>
+                <w:szCs w:val="24"/>
+                <w:lang w:eastAsia="en-ZA"/>
+              </w:rPr>
+              <w:t>0.0346</w:t>
+            </w:r>
+          </w:p>
+        </w:tc>
+        <w:tc>
+          <w:tcPr>
+            <w:tcW w:w="1084" w:type="dxa"/>
+            <w:shd w:val="clear" w:color="auto" w:fill="auto"/>
+            <w:noWrap/>
+            <w:vAlign w:val="bottom"/>
+            <w:hideMark/>
+          </w:tcPr>
+          <w:p>
+            <w:pPr>
+              <w:spacing w:after="0" w:line="240" w:lineRule="auto"/>
+              <w:jc w:val="center"/>
+              <w:rPr>
+                <w:rFonts w:eastAsia="Times New Roman" w:cs="Arial"/>
+                <w:color w:val="000000"/>
+                <w:szCs w:val="24"/>
+                <w:lang w:eastAsia="en-ZA"/>
+              </w:rPr>
+            </w:pPr>
+            <w:r>
+              <w:rPr>
+                <w:rFonts w:eastAsia="Times New Roman" w:cs="Arial"/>
+                <w:color w:val="000000"/>
+                <w:szCs w:val="24"/>
+                <w:lang w:eastAsia="en-ZA"/>
+              </w:rPr>
+              <w:t>0.00172</w:t>
+            </w:r>
+          </w:p>
+        </w:tc>
+        <w:tc>
+          <w:tcPr>
+            <w:tcW w:w="2028" w:type="dxa"/>
+            <w:shd w:val="clear" w:color="auto" w:fill="auto"/>
+            <w:noWrap/>
+            <w:vAlign w:val="bottom"/>
+            <w:hideMark/>
+          </w:tcPr>
+          <w:p>
+            <w:pPr>
+              <w:spacing w:after="0" w:line="240" w:lineRule="auto"/>
+              <w:jc w:val="center"/>
+              <w:rPr>
+                <w:rFonts w:eastAsia="Times New Roman" w:cs="Arial"/>
+                <w:color w:val="000000"/>
+                <w:szCs w:val="24"/>
+                <w:lang w:eastAsia="en-ZA"/>
+              </w:rPr>
+            </w:pPr>
+            <w:r>
+              <w:rPr>
+                <w:rFonts w:eastAsia="Times New Roman" w:cs="Arial"/>
+                <w:color w:val="000000"/>
+                <w:szCs w:val="24"/>
+                <w:lang w:eastAsia="en-ZA"/>
+              </w:rPr>
+              <w:t>0.0172</w:t>
+            </w:r>
+          </w:p>
+        </w:tc>
+      </w:tr>
+      <w:tr>
+        <w:trPr>
+          <w:trHeight w:val="300"/>
+          <w:jc w:val="center"/>
+        </w:trPr>
+        <w:tc>
+          <w:tcPr>
+            <w:tcW w:w="1560" w:type="dxa"/>
+            <w:shd w:val="clear" w:color="auto" w:fill="auto"/>
+            <w:noWrap/>
+            <w:vAlign w:val="bottom"/>
+            <w:hideMark/>
+          </w:tcPr>
+          <w:p>
+            <w:pPr>
+              <w:spacing w:after="0" w:line="240" w:lineRule="auto"/>
+              <w:jc w:val="center"/>
+              <w:rPr>
+                <w:rFonts w:eastAsia="Times New Roman" w:cs="Arial"/>
+                <w:color w:val="000000"/>
+                <w:szCs w:val="24"/>
+                <w:lang w:eastAsia="en-ZA"/>
+              </w:rPr>
+            </w:pPr>
+            <m:oMathPara>
+              <m:oMath>
+                <m:r>
+                  <w:rPr>
+                    <w:rFonts w:ascii="Cambria Math" w:eastAsia="Times New Roman" w:hAnsi="Cambria Math" w:cs="Arial"/>
+                    <w:color w:val="000000"/>
+                    <w:szCs w:val="24"/>
+                    <w:lang w:eastAsia="en-ZA"/>
+                  </w:rPr>
+                  <m:t>L</m:t>
+                </m:r>
+              </m:oMath>
+            </m:oMathPara>
+          </w:p>
+        </w:tc>
+        <w:tc>
+          <w:tcPr>
+            <w:tcW w:w="1560" w:type="dxa"/>
+            <w:shd w:val="clear" w:color="auto" w:fill="auto"/>
+            <w:noWrap/>
+            <w:vAlign w:val="bottom"/>
+            <w:hideMark/>
+          </w:tcPr>
+          <w:p>
+            <w:pPr>
+              <w:spacing w:after="0" w:line="240" w:lineRule="auto"/>
+              <w:jc w:val="center"/>
+              <w:rPr>
+                <w:rFonts w:eastAsia="Times New Roman" w:cs="Arial"/>
+                <w:color w:val="000000"/>
+                <w:szCs w:val="24"/>
+                <w:lang w:eastAsia="en-ZA"/>
+              </w:rPr>
+            </w:pPr>
+            <w:r>
+              <w:rPr>
+                <w:rFonts w:eastAsia="Times New Roman" w:cs="Arial"/>
+                <w:color w:val="000000"/>
+                <w:szCs w:val="24"/>
+                <w:lang w:eastAsia="en-ZA"/>
+              </w:rPr>
+              <w:t>2</w:t>
+            </w:r>
+          </w:p>
+        </w:tc>
+        <w:tc>
+          <w:tcPr>
+            <w:tcW w:w="1417" w:type="dxa"/>
+            <w:shd w:val="clear" w:color="auto" w:fill="auto"/>
+            <w:noWrap/>
+            <w:vAlign w:val="bottom"/>
+            <w:hideMark/>
+          </w:tcPr>
+          <w:p>
+            <w:pPr>
+              <w:spacing w:after="0" w:line="240" w:lineRule="auto"/>
+              <w:jc w:val="center"/>
+              <w:rPr>
+                <w:rFonts w:eastAsia="Times New Roman" w:cs="Arial"/>
+                <w:color w:val="000000"/>
+                <w:szCs w:val="24"/>
+                <w:lang w:eastAsia="en-ZA"/>
+              </w:rPr>
+            </w:pPr>
+            <w:r>
+              <w:rPr>
+                <w:rFonts w:eastAsia="Times New Roman" w:cs="Arial"/>
+                <w:color w:val="000000"/>
+                <w:szCs w:val="24"/>
+                <w:lang w:eastAsia="en-ZA"/>
+              </w:rPr>
+              <w:t>-</w:t>
+            </w:r>
+          </w:p>
+        </w:tc>
+        <w:tc>
+          <w:tcPr>
+            <w:tcW w:w="1849" w:type="dxa"/>
+            <w:shd w:val="clear" w:color="auto" w:fill="auto"/>
+            <w:noWrap/>
+            <w:vAlign w:val="bottom"/>
+            <w:hideMark/>
+          </w:tcPr>
+          <w:p>
+            <w:pPr>
+              <w:spacing w:after="0" w:line="240" w:lineRule="auto"/>
+              <w:jc w:val="center"/>
+              <w:rPr>
+                <w:rFonts w:eastAsia="Times New Roman" w:cs="Arial"/>
+                <w:color w:val="000000"/>
+                <w:szCs w:val="24"/>
+                <w:lang w:eastAsia="en-ZA"/>
+              </w:rPr>
+            </w:pPr>
+            <w:r>
+              <w:rPr>
+                <w:rFonts w:eastAsia="Times New Roman" w:cs="Arial"/>
+                <w:color w:val="000000"/>
+                <w:szCs w:val="24"/>
+                <w:lang w:eastAsia="en-ZA"/>
+              </w:rPr>
+              <w:t>2</w:t>
+            </w:r>
+          </w:p>
+        </w:tc>
+        <w:tc>
+          <w:tcPr>
+            <w:tcW w:w="1084" w:type="dxa"/>
+            <w:shd w:val="clear" w:color="auto" w:fill="auto"/>
+            <w:noWrap/>
+            <w:vAlign w:val="bottom"/>
+            <w:hideMark/>
+          </w:tcPr>
+          <w:p>
+            <w:pPr>
+              <w:spacing w:after="0" w:line="240" w:lineRule="auto"/>
+              <w:jc w:val="center"/>
+              <w:rPr>
+                <w:rFonts w:eastAsia="Times New Roman" w:cs="Arial"/>
+                <w:color w:val="000000"/>
+                <w:szCs w:val="24"/>
+                <w:lang w:eastAsia="en-ZA"/>
+              </w:rPr>
+            </w:pPr>
+            <w:r>
+              <w:rPr>
+                <w:rFonts w:eastAsia="Times New Roman" w:cs="Arial"/>
+                <w:color w:val="000000"/>
+                <w:szCs w:val="24"/>
+                <w:lang w:eastAsia="en-ZA"/>
+              </w:rPr>
+              <w:t>2</w:t>
+            </w:r>
+          </w:p>
+        </w:tc>
+        <w:tc>
+          <w:tcPr>
+            <w:tcW w:w="2028" w:type="dxa"/>
+            <w:shd w:val="clear" w:color="auto" w:fill="auto"/>
+            <w:noWrap/>
+            <w:vAlign w:val="bottom"/>
+            <w:hideMark/>
+          </w:tcPr>
+          <w:p>
+            <w:pPr>
+              <w:spacing w:after="0" w:line="240" w:lineRule="auto"/>
+              <w:jc w:val="center"/>
+              <w:rPr>
+                <w:rFonts w:eastAsia="Times New Roman" w:cs="Arial"/>
+                <w:color w:val="000000"/>
+                <w:szCs w:val="24"/>
+                <w:lang w:eastAsia="en-ZA"/>
+              </w:rPr>
+            </w:pPr>
+            <w:r>
+              <w:rPr>
+                <w:rFonts w:eastAsia="Times New Roman" w:cs="Arial"/>
+                <w:color w:val="000000"/>
+                <w:szCs w:val="24"/>
+                <w:lang w:eastAsia="en-ZA"/>
+              </w:rPr>
+              <w:t>2</w:t>
+            </w:r>
+          </w:p>
+        </w:tc>
+      </w:tr>
+      <w:tr>
+        <w:trPr>
+          <w:trHeight w:val="300"/>
+          <w:jc w:val="center"/>
+        </w:trPr>
+        <w:tc>
+          <w:tcPr>
+            <w:tcW w:w="1560" w:type="dxa"/>
+            <w:tcBorders>
+              <w:bottom w:val="single" w:sz="4" w:space="0" w:color="auto"/>
+            </w:tcBorders>
+            <w:shd w:val="clear" w:color="auto" w:fill="auto"/>
+            <w:noWrap/>
+            <w:vAlign w:val="bottom"/>
+            <w:hideMark/>
+          </w:tcPr>
+          <w:p>
+            <w:pPr>
+              <w:spacing w:after="0" w:line="240" w:lineRule="auto"/>
+              <w:jc w:val="center"/>
+              <w:rPr>
+                <w:rFonts w:eastAsia="Times New Roman" w:cs="Arial"/>
+                <w:color w:val="000000"/>
+                <w:szCs w:val="24"/>
+                <w:lang w:eastAsia="en-ZA"/>
+              </w:rPr>
+            </w:pPr>
+            <m:oMathPara>
+              <m:oMath>
+                <m:r>
+                  <w:rPr>
+                    <w:rFonts w:ascii="Cambria Math" w:eastAsia="Times New Roman" w:hAnsi="Cambria Math" w:cs="Arial"/>
+                    <w:color w:val="000000"/>
+                    <w:szCs w:val="24"/>
+                    <w:lang w:eastAsia="en-ZA"/>
+                  </w:rPr>
+                  <m:t>ρ</m:t>
+                </m:r>
+              </m:oMath>
+            </m:oMathPara>
+          </w:p>
+        </w:tc>
+        <w:tc>
+          <w:tcPr>
+            <w:tcW w:w="1560" w:type="dxa"/>
+            <w:tcBorders>
+              <w:bottom w:val="single" w:sz="4" w:space="0" w:color="auto"/>
+            </w:tcBorders>
+            <w:shd w:val="clear" w:color="auto" w:fill="auto"/>
+            <w:noWrap/>
+            <w:vAlign w:val="bottom"/>
+            <w:hideMark/>
+          </w:tcPr>
+          <w:p>
+            <w:pPr>
+              <w:spacing w:after="0" w:line="240" w:lineRule="auto"/>
+              <w:jc w:val="center"/>
+              <w:rPr>
+                <w:rFonts w:eastAsia="Times New Roman" w:cs="Arial"/>
+                <w:color w:val="000000"/>
+                <w:szCs w:val="24"/>
+                <w:lang w:eastAsia="en-ZA"/>
+              </w:rPr>
+            </w:pPr>
+            <w:r>
+              <w:rPr>
+                <w:rFonts w:eastAsia="Times New Roman" w:cs="Arial"/>
+                <w:color w:val="000000"/>
+                <w:szCs w:val="24"/>
+                <w:lang w:eastAsia="en-ZA"/>
+              </w:rPr>
+              <w:t>1.177</w:t>
+            </w:r>
+          </w:p>
+        </w:tc>
+        <w:tc>
+          <w:tcPr>
+            <w:tcW w:w="1417" w:type="dxa"/>
+            <w:tcBorders>
+              <w:bottom w:val="single" w:sz="4" w:space="0" w:color="auto"/>
+            </w:tcBorders>
+            <w:shd w:val="clear" w:color="auto" w:fill="auto"/>
+            <w:noWrap/>
+            <w:vAlign w:val="bottom"/>
+            <w:hideMark/>
+          </w:tcPr>
+          <w:p>
+            <w:pPr>
+              <w:spacing w:after="0" w:line="240" w:lineRule="auto"/>
+              <w:jc w:val="center"/>
+              <w:rPr>
+                <w:rFonts w:eastAsia="Times New Roman" w:cs="Arial"/>
+                <w:color w:val="000000"/>
+                <w:szCs w:val="24"/>
+                <w:lang w:eastAsia="en-ZA"/>
+              </w:rPr>
+            </w:pPr>
+            <w:r>
+              <w:rPr>
+                <w:rFonts w:eastAsia="Times New Roman" w:cs="Arial"/>
+                <w:color w:val="000000"/>
+                <w:szCs w:val="24"/>
+                <w:lang w:eastAsia="en-ZA"/>
+              </w:rPr>
+              <w:t>1000</w:t>
+            </w:r>
+          </w:p>
+        </w:tc>
+        <w:tc>
+          <w:tcPr>
+            <w:tcW w:w="1849" w:type="dxa"/>
+            <w:tcBorders>
+              <w:bottom w:val="single" w:sz="4" w:space="0" w:color="auto"/>
+            </w:tcBorders>
+            <w:shd w:val="clear" w:color="auto" w:fill="auto"/>
+            <w:noWrap/>
+            <w:vAlign w:val="bottom"/>
+            <w:hideMark/>
+          </w:tcPr>
+          <w:p>
+            <w:pPr>
+              <w:spacing w:after="0" w:line="240" w:lineRule="auto"/>
+              <w:jc w:val="center"/>
+              <w:rPr>
+                <w:rFonts w:eastAsia="Times New Roman" w:cs="Arial"/>
+                <w:color w:val="000000"/>
+                <w:szCs w:val="24"/>
+                <w:lang w:eastAsia="en-ZA"/>
+              </w:rPr>
+            </w:pPr>
+            <w:r>
+              <w:rPr>
+                <w:rFonts w:eastAsia="Times New Roman" w:cs="Arial"/>
+                <w:color w:val="000000"/>
+                <w:szCs w:val="24"/>
+                <w:lang w:eastAsia="en-ZA"/>
+              </w:rPr>
+              <w:t>2700</w:t>
+            </w:r>
+          </w:p>
+        </w:tc>
+        <w:tc>
+          <w:tcPr>
+            <w:tcW w:w="1084" w:type="dxa"/>
+            <w:tcBorders>
+              <w:bottom w:val="single" w:sz="4" w:space="0" w:color="auto"/>
+            </w:tcBorders>
+            <w:shd w:val="clear" w:color="auto" w:fill="auto"/>
+            <w:noWrap/>
+            <w:vAlign w:val="bottom"/>
+            <w:hideMark/>
+          </w:tcPr>
+          <w:p>
+            <w:pPr>
+              <w:spacing w:after="0" w:line="240" w:lineRule="auto"/>
+              <w:jc w:val="center"/>
+              <w:rPr>
+                <w:rFonts w:eastAsia="Times New Roman" w:cs="Arial"/>
+                <w:color w:val="000000"/>
+                <w:szCs w:val="24"/>
+                <w:lang w:eastAsia="en-ZA"/>
+              </w:rPr>
+            </w:pPr>
+            <w:r>
+              <w:rPr>
+                <w:rFonts w:eastAsia="Times New Roman" w:cs="Arial"/>
+                <w:color w:val="000000"/>
+                <w:szCs w:val="24"/>
+                <w:lang w:eastAsia="en-ZA"/>
+              </w:rPr>
+              <w:t>2400</w:t>
+            </w:r>
+          </w:p>
+        </w:tc>
+        <w:tc>
+          <w:tcPr>
+            <w:tcW w:w="2028" w:type="dxa"/>
+            <w:tcBorders>
+              <w:bottom w:val="single" w:sz="4" w:space="0" w:color="auto"/>
+            </w:tcBorders>
+            <w:shd w:val="clear" w:color="auto" w:fill="auto"/>
+            <w:noWrap/>
+            <w:vAlign w:val="bottom"/>
+            <w:hideMark/>
+          </w:tcPr>
+          <w:p>
+            <w:pPr>
+              <w:spacing w:after="0" w:line="240" w:lineRule="auto"/>
+              <w:jc w:val="center"/>
+              <w:rPr>
+                <w:rFonts w:eastAsia="Times New Roman" w:cs="Arial"/>
+                <w:color w:val="000000"/>
+                <w:szCs w:val="24"/>
+                <w:lang w:eastAsia="en-ZA"/>
+              </w:rPr>
+            </w:pPr>
+            <w:r>
+              <w:rPr>
+                <w:rFonts w:eastAsia="Times New Roman" w:cs="Arial"/>
+                <w:color w:val="000000"/>
+                <w:szCs w:val="24"/>
+                <w:lang w:eastAsia="en-ZA"/>
+              </w:rPr>
+              <w:t>1040</w:t>
+            </w:r>
+          </w:p>
+        </w:tc>
+      </w:tr>
+    </w:tbl>
     <w:p/>
     <w:sectPr>
       <w:pgSz w:w="11906" w:h="16838"/>
@@ -6645,7 +8863,7 @@
 </file>
 
 <file path=customXml/itemProps1.xml><?xml version="1.0" encoding="utf-8"?>
-<ds:datastoreItem xmlns:ds="http://schemas.openxmlformats.org/officeDocument/2006/customXml" ds:itemID="{1C6A2739-626F-4219-8137-C792A2031995}">
+<ds:datastoreItem xmlns:ds="http://schemas.openxmlformats.org/officeDocument/2006/customXml" ds:itemID="{90ECA64B-C859-4EBB-B6C3-AC095DA55436}">
   <ds:schemaRefs>
     <ds:schemaRef ds:uri="http://schemas.openxmlformats.org/officeDocument/2006/bibliography"/>
   </ds:schemaRefs>

</xml_diff>